<commit_message>
Update dchen_project.ipynb with MySQL data loading script
</commit_message>
<xml_diff>
--- a/Project Design Document.docx
+++ b/Project Design Document.docx
@@ -201,14 +201,27 @@
       <w:r>
         <w:t xml:space="preserve">Figure </w:t>
       </w:r>
-      <w:fldSimple w:instr=" SEQ Figure \* ARABIC ">
-        <w:r>
-          <w:rPr>
-            <w:noProof/>
-          </w:rPr>
-          <w:t>1</w:t>
-        </w:r>
-      </w:fldSimple>
+      <w:r>
+        <w:fldChar w:fldCharType="begin"/>
+      </w:r>
+      <w:r>
+        <w:instrText xml:space="preserve"> SEQ Figure \* ARABIC </w:instrText>
+      </w:r>
+      <w:r>
+        <w:fldChar w:fldCharType="separate"/>
+      </w:r>
+      <w:r>
+        <w:rPr>
+          <w:noProof/>
+        </w:rPr>
+        <w:t>1</w:t>
+      </w:r>
+      <w:r>
+        <w:rPr>
+          <w:noProof/>
+        </w:rPr>
+        <w:fldChar w:fldCharType="end"/>
+      </w:r>
       <w:r>
         <w:t>: System Architecture</w:t>
       </w:r>
@@ -4086,6 +4099,2180 @@
         <w:pStyle w:val="Heading1"/>
       </w:pPr>
       <w:r>
+        <w:t xml:space="preserve"> </w:t>
+      </w:r>
+      <w:r>
+        <w:t>DAWN PREPROCESSING</w:t>
+      </w:r>
+    </w:p>
+    <w:p>
+      <w:r>
+        <w:t xml:space="preserve">Is the dawn table indexed?  </w:t>
+      </w:r>
+    </w:p>
+    <w:p>
+      <w:r>
+        <w:drawing>
+          <wp:inline distT="0" distB="0" distL="0" distR="0" wp14:anchorId="7260EE52" wp14:editId="19AA49FB">
+            <wp:extent cx="5943600" cy="899160"/>
+            <wp:effectExtent l="0" t="0" r="0" b="0"/>
+            <wp:docPr id="1241931285" name="Picture 1" descr="A screenshot of a computer&#10;&#10;AI-generated content may be incorrect."/>
+            <wp:cNvGraphicFramePr>
+              <a:graphicFrameLocks xmlns:a="http://schemas.openxmlformats.org/drawingml/2006/main" noChangeAspect="1"/>
+            </wp:cNvGraphicFramePr>
+            <a:graphic xmlns:a="http://schemas.openxmlformats.org/drawingml/2006/main">
+              <a:graphicData uri="http://schemas.openxmlformats.org/drawingml/2006/picture">
+                <pic:pic xmlns:pic="http://schemas.openxmlformats.org/drawingml/2006/picture">
+                  <pic:nvPicPr>
+                    <pic:cNvPr id="1241931285" name="Picture 1" descr="A screenshot of a computer&#10;&#10;AI-generated content may be incorrect."/>
+                    <pic:cNvPicPr/>
+                  </pic:nvPicPr>
+                  <pic:blipFill>
+                    <a:blip r:embed="rId12"/>
+                    <a:stretch>
+                      <a:fillRect/>
+                    </a:stretch>
+                  </pic:blipFill>
+                  <pic:spPr>
+                    <a:xfrm>
+                      <a:off x="0" y="0"/>
+                      <a:ext cx="5943600" cy="899160"/>
+                    </a:xfrm>
+                    <a:prstGeom prst="rect">
+                      <a:avLst/>
+                    </a:prstGeom>
+                  </pic:spPr>
+                </pic:pic>
+              </a:graphicData>
+            </a:graphic>
+          </wp:inline>
+        </w:drawing>
+      </w:r>
+    </w:p>
+    <w:p/>
+    <w:p>
+      <w:pPr>
+        <w:pStyle w:val="Caption"/>
+        <w:keepNext/>
+      </w:pPr>
+      <w:r>
+        <w:t xml:space="preserve">Table </w:t>
+      </w:r>
+      <w:r>
+        <w:fldChar w:fldCharType="begin"/>
+      </w:r>
+      <w:r>
+        <w:instrText xml:space="preserve"> SEQ Table \* ARABIC </w:instrText>
+      </w:r>
+      <w:r>
+        <w:fldChar w:fldCharType="separate"/>
+      </w:r>
+      <w:r>
+        <w:rPr>
+          <w:noProof/>
+        </w:rPr>
+        <w:t>3</w:t>
+      </w:r>
+      <w:r>
+        <w:fldChar w:fldCharType="end"/>
+      </w:r>
+      <w:r>
+        <w:t>:  DAWN Data Table Index</w:t>
+      </w:r>
+    </w:p>
+    <w:tbl>
+      <w:tblPr>
+        <w:tblW w:w="10200" w:type="dxa"/>
+        <w:tblInd w:w="108" w:type="dxa"/>
+        <w:tblLook w:val="04A0" w:firstRow="1" w:lastRow="0" w:firstColumn="1" w:lastColumn="0" w:noHBand="0" w:noVBand="1"/>
+      </w:tblPr>
+      <w:tblGrid>
+        <w:gridCol w:w="2240"/>
+        <w:gridCol w:w="7960"/>
+      </w:tblGrid>
+      <w:tr>
+        <w:trPr>
+          <w:trHeight w:val="300"/>
+        </w:trPr>
+        <w:tc>
+          <w:tcPr>
+            <w:tcW w:w="2240" w:type="dxa"/>
+            <w:tcBorders>
+              <w:top w:val="nil"/>
+              <w:left w:val="nil"/>
+              <w:bottom w:val="single" w:sz="4" w:space="0" w:color="auto"/>
+              <w:right w:val="nil"/>
+            </w:tcBorders>
+            <w:shd w:val="clear" w:color="auto" w:fill="auto"/>
+            <w:vAlign w:val="center"/>
+            <w:hideMark/>
+          </w:tcPr>
+          <w:p>
+            <w:pPr>
+              <w:spacing w:after="0" w:line="240" w:lineRule="auto"/>
+              <w:rPr>
+                <w:rFonts w:ascii="Aptos Narrow" w:eastAsia="Times New Roman" w:hAnsi="Aptos Narrow" w:cs="Times New Roman"/>
+                <w:b/>
+                <w:bCs/>
+                <w:color w:val="000000"/>
+                <w:kern w:val="0"/>
+                <w14:ligatures w14:val="none"/>
+              </w:rPr>
+            </w:pPr>
+            <w:r>
+              <w:rPr>
+                <w:rFonts w:ascii="Aptos Narrow" w:eastAsia="Times New Roman" w:hAnsi="Aptos Narrow" w:cs="Times New Roman"/>
+                <w:b/>
+                <w:bCs/>
+                <w:color w:val="000000"/>
+                <w:kern w:val="0"/>
+                <w14:ligatures w14:val="none"/>
+              </w:rPr>
+              <w:t>Index Feature</w:t>
+            </w:r>
+          </w:p>
+        </w:tc>
+        <w:tc>
+          <w:tcPr>
+            <w:tcW w:w="7960" w:type="dxa"/>
+            <w:tcBorders>
+              <w:top w:val="nil"/>
+              <w:left w:val="nil"/>
+              <w:bottom w:val="single" w:sz="4" w:space="0" w:color="auto"/>
+              <w:right w:val="nil"/>
+            </w:tcBorders>
+            <w:shd w:val="clear" w:color="auto" w:fill="auto"/>
+            <w:vAlign w:val="center"/>
+            <w:hideMark/>
+          </w:tcPr>
+          <w:p>
+            <w:pPr>
+              <w:spacing w:after="0" w:line="240" w:lineRule="auto"/>
+              <w:rPr>
+                <w:rFonts w:ascii="Aptos Narrow" w:eastAsia="Times New Roman" w:hAnsi="Aptos Narrow" w:cs="Times New Roman"/>
+                <w:b/>
+                <w:bCs/>
+                <w:color w:val="000000"/>
+                <w:kern w:val="0"/>
+                <w14:ligatures w14:val="none"/>
+              </w:rPr>
+            </w:pPr>
+            <w:r>
+              <w:rPr>
+                <w:rFonts w:ascii="Aptos Narrow" w:eastAsia="Times New Roman" w:hAnsi="Aptos Narrow" w:cs="Times New Roman"/>
+                <w:b/>
+                <w:bCs/>
+                <w:color w:val="000000"/>
+                <w:kern w:val="0"/>
+                <w14:ligatures w14:val="none"/>
+              </w:rPr>
+              <w:t>Meaning</w:t>
+            </w:r>
+          </w:p>
+        </w:tc>
+      </w:tr>
+      <w:tr>
+        <w:trPr>
+          <w:trHeight w:val="300"/>
+        </w:trPr>
+        <w:tc>
+          <w:tcPr>
+            <w:tcW w:w="2240" w:type="dxa"/>
+            <w:tcBorders>
+              <w:top w:val="nil"/>
+              <w:left w:val="nil"/>
+              <w:bottom w:val="nil"/>
+              <w:right w:val="nil"/>
+            </w:tcBorders>
+            <w:shd w:val="clear" w:color="auto" w:fill="auto"/>
+            <w:vAlign w:val="center"/>
+            <w:hideMark/>
+          </w:tcPr>
+          <w:p>
+            <w:pPr>
+              <w:spacing w:after="0" w:line="240" w:lineRule="auto"/>
+              <w:rPr>
+                <w:rFonts w:ascii="Aptos Narrow" w:eastAsia="Times New Roman" w:hAnsi="Aptos Narrow" w:cs="Times New Roman"/>
+                <w:b/>
+                <w:bCs/>
+                <w:color w:val="000000"/>
+                <w:kern w:val="0"/>
+                <w14:ligatures w14:val="none"/>
+              </w:rPr>
+            </w:pPr>
+            <w:r>
+              <w:rPr>
+                <w:rFonts w:ascii="Aptos Narrow" w:eastAsia="Times New Roman" w:hAnsi="Aptos Narrow" w:cs="Times New Roman"/>
+                <w:b/>
+                <w:bCs/>
+                <w:color w:val="000000"/>
+                <w:kern w:val="0"/>
+                <w14:ligatures w14:val="none"/>
+              </w:rPr>
+              <w:t>Table</w:t>
+            </w:r>
+          </w:p>
+        </w:tc>
+        <w:tc>
+          <w:tcPr>
+            <w:tcW w:w="7960" w:type="dxa"/>
+            <w:tcBorders>
+              <w:top w:val="nil"/>
+              <w:left w:val="nil"/>
+              <w:bottom w:val="nil"/>
+              <w:right w:val="nil"/>
+            </w:tcBorders>
+            <w:shd w:val="clear" w:color="auto" w:fill="auto"/>
+            <w:vAlign w:val="center"/>
+            <w:hideMark/>
+          </w:tcPr>
+          <w:p>
+            <w:pPr>
+              <w:spacing w:after="0" w:line="240" w:lineRule="auto"/>
+              <w:rPr>
+                <w:rFonts w:ascii="Aptos Narrow" w:eastAsia="Times New Roman" w:hAnsi="Aptos Narrow" w:cs="Times New Roman"/>
+                <w:color w:val="000000"/>
+                <w:kern w:val="0"/>
+                <w14:ligatures w14:val="none"/>
+              </w:rPr>
+            </w:pPr>
+            <w:r>
+              <w:rPr>
+                <w:rFonts w:ascii="Aptos Narrow" w:eastAsia="Times New Roman" w:hAnsi="Aptos Narrow" w:cs="Times New Roman"/>
+                <w:color w:val="000000"/>
+                <w:kern w:val="0"/>
+                <w14:ligatures w14:val="none"/>
+              </w:rPr>
+              <w:t>The name of the table (</w:t>
+            </w:r>
+            <w:proofErr w:type="spellStart"/>
+            <w:r>
+              <w:rPr>
+                <w:rFonts w:ascii="Arial Unicode MS" w:eastAsia="Times New Roman" w:hAnsi="Arial Unicode MS" w:cs="Times New Roman"/>
+                <w:color w:val="000000"/>
+                <w:kern w:val="0"/>
+                <w:sz w:val="20"/>
+                <w:szCs w:val="20"/>
+                <w14:ligatures w14:val="none"/>
+              </w:rPr>
+              <w:t>er_data</w:t>
+            </w:r>
+            <w:proofErr w:type="spellEnd"/>
+            <w:r>
+              <w:rPr>
+                <w:rFonts w:ascii="Aptos Narrow" w:eastAsia="Times New Roman" w:hAnsi="Aptos Narrow" w:cs="Times New Roman"/>
+                <w:color w:val="000000"/>
+                <w:kern w:val="0"/>
+                <w14:ligatures w14:val="none"/>
+              </w:rPr>
+              <w:t>).</w:t>
+            </w:r>
+          </w:p>
+        </w:tc>
+      </w:tr>
+      <w:tr>
+        <w:trPr>
+          <w:trHeight w:val="600"/>
+        </w:trPr>
+        <w:tc>
+          <w:tcPr>
+            <w:tcW w:w="2240" w:type="dxa"/>
+            <w:tcBorders>
+              <w:top w:val="nil"/>
+              <w:left w:val="nil"/>
+              <w:bottom w:val="nil"/>
+              <w:right w:val="nil"/>
+            </w:tcBorders>
+            <w:shd w:val="clear" w:color="auto" w:fill="auto"/>
+            <w:vAlign w:val="center"/>
+            <w:hideMark/>
+          </w:tcPr>
+          <w:p>
+            <w:pPr>
+              <w:spacing w:after="0" w:line="240" w:lineRule="auto"/>
+              <w:rPr>
+                <w:rFonts w:ascii="Aptos Narrow" w:eastAsia="Times New Roman" w:hAnsi="Aptos Narrow" w:cs="Times New Roman"/>
+                <w:b/>
+                <w:bCs/>
+                <w:color w:val="000000"/>
+                <w:kern w:val="0"/>
+                <w14:ligatures w14:val="none"/>
+              </w:rPr>
+            </w:pPr>
+            <w:proofErr w:type="spellStart"/>
+            <w:r>
+              <w:rPr>
+                <w:rFonts w:ascii="Aptos Narrow" w:eastAsia="Times New Roman" w:hAnsi="Aptos Narrow" w:cs="Times New Roman"/>
+                <w:b/>
+                <w:bCs/>
+                <w:color w:val="000000"/>
+                <w:kern w:val="0"/>
+                <w14:ligatures w14:val="none"/>
+              </w:rPr>
+              <w:t>Non_unique</w:t>
+            </w:r>
+            <w:proofErr w:type="spellEnd"/>
+          </w:p>
+        </w:tc>
+        <w:tc>
+          <w:tcPr>
+            <w:tcW w:w="7960" w:type="dxa"/>
+            <w:tcBorders>
+              <w:top w:val="nil"/>
+              <w:left w:val="nil"/>
+              <w:bottom w:val="nil"/>
+              <w:right w:val="nil"/>
+            </w:tcBorders>
+            <w:shd w:val="clear" w:color="auto" w:fill="auto"/>
+            <w:vAlign w:val="center"/>
+            <w:hideMark/>
+          </w:tcPr>
+          <w:p>
+            <w:pPr>
+              <w:spacing w:after="0" w:line="240" w:lineRule="auto"/>
+              <w:rPr>
+                <w:rFonts w:ascii="Arial Unicode MS" w:eastAsia="Times New Roman" w:hAnsi="Arial Unicode MS" w:cs="Times New Roman"/>
+                <w:color w:val="000000"/>
+                <w:kern w:val="0"/>
+                <w:sz w:val="20"/>
+                <w:szCs w:val="20"/>
+                <w14:ligatures w14:val="none"/>
+              </w:rPr>
+            </w:pPr>
+            <w:r>
+              <w:rPr>
+                <w:rFonts w:ascii="Arial Unicode MS" w:eastAsia="Times New Roman" w:hAnsi="Arial Unicode MS" w:cs="Times New Roman"/>
+                <w:color w:val="000000"/>
+                <w:kern w:val="0"/>
+                <w:sz w:val="20"/>
+                <w:szCs w:val="20"/>
+                <w14:ligatures w14:val="none"/>
+              </w:rPr>
+              <w:t>0</w:t>
+            </w:r>
+            <w:r>
+              <w:rPr>
+                <w:rFonts w:ascii="Aptos Narrow" w:eastAsia="Times New Roman" w:hAnsi="Aptos Narrow" w:cs="Times New Roman"/>
+                <w:color w:val="000000"/>
+                <w:kern w:val="0"/>
+                <w14:ligatures w14:val="none"/>
+              </w:rPr>
+              <w:t xml:space="preserve"> means this index is </w:t>
+            </w:r>
+            <w:r>
+              <w:rPr>
+                <w:rFonts w:ascii="Aptos Narrow" w:eastAsia="Times New Roman" w:hAnsi="Aptos Narrow" w:cs="Times New Roman"/>
+                <w:b/>
+                <w:bCs/>
+                <w:color w:val="000000"/>
+                <w:kern w:val="0"/>
+                <w14:ligatures w14:val="none"/>
+              </w:rPr>
+              <w:t>unique</w:t>
+            </w:r>
+            <w:r>
+              <w:rPr>
+                <w:rFonts w:ascii="Aptos Narrow" w:eastAsia="Times New Roman" w:hAnsi="Aptos Narrow" w:cs="Times New Roman"/>
+                <w:color w:val="000000"/>
+                <w:kern w:val="0"/>
+                <w14:ligatures w14:val="none"/>
+              </w:rPr>
+              <w:t>, meaning values in the indexed column (</w:t>
+            </w:r>
+            <w:proofErr w:type="spellStart"/>
+            <w:r>
+              <w:rPr>
+                <w:rFonts w:ascii="Arial Unicode MS" w:eastAsia="Times New Roman" w:hAnsi="Arial Unicode MS" w:cs="Times New Roman"/>
+                <w:color w:val="000000"/>
+                <w:kern w:val="0"/>
+                <w:sz w:val="20"/>
+                <w:szCs w:val="20"/>
+                <w14:ligatures w14:val="none"/>
+              </w:rPr>
+              <w:t>caseid</w:t>
+            </w:r>
+            <w:proofErr w:type="spellEnd"/>
+            <w:r>
+              <w:rPr>
+                <w:rFonts w:ascii="Aptos Narrow" w:eastAsia="Times New Roman" w:hAnsi="Aptos Narrow" w:cs="Times New Roman"/>
+                <w:color w:val="000000"/>
+                <w:kern w:val="0"/>
+                <w14:ligatures w14:val="none"/>
+              </w:rPr>
+              <w:t xml:space="preserve">) </w:t>
+            </w:r>
+            <w:r>
+              <w:rPr>
+                <w:rFonts w:ascii="Aptos Narrow" w:eastAsia="Times New Roman" w:hAnsi="Aptos Narrow" w:cs="Times New Roman"/>
+                <w:b/>
+                <w:bCs/>
+                <w:color w:val="000000"/>
+                <w:kern w:val="0"/>
+                <w14:ligatures w14:val="none"/>
+              </w:rPr>
+              <w:t>must be unique</w:t>
+            </w:r>
+            <w:r>
+              <w:rPr>
+                <w:rFonts w:ascii="Aptos Narrow" w:eastAsia="Times New Roman" w:hAnsi="Aptos Narrow" w:cs="Times New Roman"/>
+                <w:color w:val="000000"/>
+                <w:kern w:val="0"/>
+                <w14:ligatures w14:val="none"/>
+              </w:rPr>
+              <w:t>.</w:t>
+            </w:r>
+          </w:p>
+        </w:tc>
+      </w:tr>
+      <w:tr>
+        <w:trPr>
+          <w:trHeight w:val="600"/>
+        </w:trPr>
+        <w:tc>
+          <w:tcPr>
+            <w:tcW w:w="2240" w:type="dxa"/>
+            <w:tcBorders>
+              <w:top w:val="nil"/>
+              <w:left w:val="nil"/>
+              <w:bottom w:val="nil"/>
+              <w:right w:val="nil"/>
+            </w:tcBorders>
+            <w:shd w:val="clear" w:color="auto" w:fill="auto"/>
+            <w:vAlign w:val="center"/>
+            <w:hideMark/>
+          </w:tcPr>
+          <w:p>
+            <w:pPr>
+              <w:spacing w:after="0" w:line="240" w:lineRule="auto"/>
+              <w:rPr>
+                <w:rFonts w:ascii="Aptos Narrow" w:eastAsia="Times New Roman" w:hAnsi="Aptos Narrow" w:cs="Times New Roman"/>
+                <w:b/>
+                <w:bCs/>
+                <w:color w:val="000000"/>
+                <w:kern w:val="0"/>
+                <w14:ligatures w14:val="none"/>
+              </w:rPr>
+            </w:pPr>
+            <w:proofErr w:type="spellStart"/>
+            <w:r>
+              <w:rPr>
+                <w:rFonts w:ascii="Aptos Narrow" w:eastAsia="Times New Roman" w:hAnsi="Aptos Narrow" w:cs="Times New Roman"/>
+                <w:b/>
+                <w:bCs/>
+                <w:color w:val="000000"/>
+                <w:kern w:val="0"/>
+                <w14:ligatures w14:val="none"/>
+              </w:rPr>
+              <w:t>Key_name</w:t>
+            </w:r>
+            <w:proofErr w:type="spellEnd"/>
+          </w:p>
+        </w:tc>
+        <w:tc>
+          <w:tcPr>
+            <w:tcW w:w="7960" w:type="dxa"/>
+            <w:tcBorders>
+              <w:top w:val="nil"/>
+              <w:left w:val="nil"/>
+              <w:bottom w:val="nil"/>
+              <w:right w:val="nil"/>
+            </w:tcBorders>
+            <w:shd w:val="clear" w:color="auto" w:fill="auto"/>
+            <w:vAlign w:val="center"/>
+            <w:hideMark/>
+          </w:tcPr>
+          <w:p>
+            <w:pPr>
+              <w:spacing w:after="0" w:line="240" w:lineRule="auto"/>
+              <w:rPr>
+                <w:rFonts w:ascii="Arial Unicode MS" w:eastAsia="Times New Roman" w:hAnsi="Arial Unicode MS" w:cs="Times New Roman"/>
+                <w:color w:val="000000"/>
+                <w:kern w:val="0"/>
+                <w:sz w:val="20"/>
+                <w:szCs w:val="20"/>
+                <w14:ligatures w14:val="none"/>
+              </w:rPr>
+            </w:pPr>
+            <w:r>
+              <w:rPr>
+                <w:rFonts w:ascii="Arial Unicode MS" w:eastAsia="Times New Roman" w:hAnsi="Arial Unicode MS" w:cs="Times New Roman"/>
+                <w:color w:val="000000"/>
+                <w:kern w:val="0"/>
+                <w:sz w:val="20"/>
+                <w:szCs w:val="20"/>
+                <w14:ligatures w14:val="none"/>
+              </w:rPr>
+              <w:t>PRIMARY</w:t>
+            </w:r>
+            <w:r>
+              <w:rPr>
+                <w:rFonts w:ascii="Aptos Narrow" w:eastAsia="Times New Roman" w:hAnsi="Aptos Narrow" w:cs="Times New Roman"/>
+                <w:color w:val="000000"/>
+                <w:kern w:val="0"/>
+                <w14:ligatures w14:val="none"/>
+              </w:rPr>
+              <w:t xml:space="preserve"> means this is the </w:t>
+            </w:r>
+            <w:r>
+              <w:rPr>
+                <w:rFonts w:ascii="Aptos Narrow" w:eastAsia="Times New Roman" w:hAnsi="Aptos Narrow" w:cs="Times New Roman"/>
+                <w:b/>
+                <w:bCs/>
+                <w:color w:val="000000"/>
+                <w:kern w:val="0"/>
+                <w14:ligatures w14:val="none"/>
+              </w:rPr>
+              <w:t>primary key index</w:t>
+            </w:r>
+            <w:r>
+              <w:rPr>
+                <w:rFonts w:ascii="Aptos Narrow" w:eastAsia="Times New Roman" w:hAnsi="Aptos Narrow" w:cs="Times New Roman"/>
+                <w:color w:val="000000"/>
+                <w:kern w:val="0"/>
+                <w14:ligatures w14:val="none"/>
+              </w:rPr>
+              <w:t xml:space="preserve"> (every row has a unique </w:t>
+            </w:r>
+            <w:proofErr w:type="spellStart"/>
+            <w:r>
+              <w:rPr>
+                <w:rFonts w:ascii="Arial Unicode MS" w:eastAsia="Times New Roman" w:hAnsi="Arial Unicode MS" w:cs="Times New Roman"/>
+                <w:color w:val="000000"/>
+                <w:kern w:val="0"/>
+                <w:sz w:val="20"/>
+                <w:szCs w:val="20"/>
+                <w14:ligatures w14:val="none"/>
+              </w:rPr>
+              <w:t>caseid</w:t>
+            </w:r>
+            <w:proofErr w:type="spellEnd"/>
+            <w:r>
+              <w:rPr>
+                <w:rFonts w:ascii="Aptos Narrow" w:eastAsia="Times New Roman" w:hAnsi="Aptos Narrow" w:cs="Times New Roman"/>
+                <w:color w:val="000000"/>
+                <w:kern w:val="0"/>
+                <w14:ligatures w14:val="none"/>
+              </w:rPr>
+              <w:t>).</w:t>
+            </w:r>
+          </w:p>
+        </w:tc>
+      </w:tr>
+      <w:tr>
+        <w:trPr>
+          <w:trHeight w:val="600"/>
+        </w:trPr>
+        <w:tc>
+          <w:tcPr>
+            <w:tcW w:w="2240" w:type="dxa"/>
+            <w:tcBorders>
+              <w:top w:val="nil"/>
+              <w:left w:val="nil"/>
+              <w:bottom w:val="nil"/>
+              <w:right w:val="nil"/>
+            </w:tcBorders>
+            <w:shd w:val="clear" w:color="auto" w:fill="auto"/>
+            <w:vAlign w:val="center"/>
+            <w:hideMark/>
+          </w:tcPr>
+          <w:p>
+            <w:pPr>
+              <w:spacing w:after="0" w:line="240" w:lineRule="auto"/>
+              <w:rPr>
+                <w:rFonts w:ascii="Aptos Narrow" w:eastAsia="Times New Roman" w:hAnsi="Aptos Narrow" w:cs="Times New Roman"/>
+                <w:b/>
+                <w:bCs/>
+                <w:color w:val="000000"/>
+                <w:kern w:val="0"/>
+                <w14:ligatures w14:val="none"/>
+              </w:rPr>
+            </w:pPr>
+            <w:proofErr w:type="spellStart"/>
+            <w:r>
+              <w:rPr>
+                <w:rFonts w:ascii="Aptos Narrow" w:eastAsia="Times New Roman" w:hAnsi="Aptos Narrow" w:cs="Times New Roman"/>
+                <w:b/>
+                <w:bCs/>
+                <w:color w:val="000000"/>
+                <w:kern w:val="0"/>
+                <w14:ligatures w14:val="none"/>
+              </w:rPr>
+              <w:t>Seq_in_index</w:t>
+            </w:r>
+            <w:proofErr w:type="spellEnd"/>
+          </w:p>
+        </w:tc>
+        <w:tc>
+          <w:tcPr>
+            <w:tcW w:w="7960" w:type="dxa"/>
+            <w:tcBorders>
+              <w:top w:val="nil"/>
+              <w:left w:val="nil"/>
+              <w:bottom w:val="nil"/>
+              <w:right w:val="nil"/>
+            </w:tcBorders>
+            <w:shd w:val="clear" w:color="auto" w:fill="auto"/>
+            <w:vAlign w:val="center"/>
+            <w:hideMark/>
+          </w:tcPr>
+          <w:p>
+            <w:pPr>
+              <w:spacing w:after="0" w:line="240" w:lineRule="auto"/>
+              <w:rPr>
+                <w:rFonts w:ascii="Arial Unicode MS" w:eastAsia="Times New Roman" w:hAnsi="Arial Unicode MS" w:cs="Times New Roman"/>
+                <w:color w:val="000000"/>
+                <w:kern w:val="0"/>
+                <w:sz w:val="20"/>
+                <w:szCs w:val="20"/>
+                <w14:ligatures w14:val="none"/>
+              </w:rPr>
+            </w:pPr>
+            <w:r>
+              <w:rPr>
+                <w:rFonts w:ascii="Arial Unicode MS" w:eastAsia="Times New Roman" w:hAnsi="Arial Unicode MS" w:cs="Times New Roman"/>
+                <w:color w:val="000000"/>
+                <w:kern w:val="0"/>
+                <w:sz w:val="20"/>
+                <w:szCs w:val="20"/>
+                <w14:ligatures w14:val="none"/>
+              </w:rPr>
+              <w:t>1</w:t>
+            </w:r>
+            <w:r>
+              <w:rPr>
+                <w:rFonts w:ascii="Aptos Narrow" w:eastAsia="Times New Roman" w:hAnsi="Aptos Narrow" w:cs="Times New Roman"/>
+                <w:color w:val="000000"/>
+                <w:kern w:val="0"/>
+                <w14:ligatures w14:val="none"/>
+              </w:rPr>
+              <w:t xml:space="preserve"> means </w:t>
+            </w:r>
+            <w:proofErr w:type="spellStart"/>
+            <w:r>
+              <w:rPr>
+                <w:rFonts w:ascii="Arial Unicode MS" w:eastAsia="Times New Roman" w:hAnsi="Arial Unicode MS" w:cs="Times New Roman"/>
+                <w:color w:val="000000"/>
+                <w:kern w:val="0"/>
+                <w:sz w:val="20"/>
+                <w:szCs w:val="20"/>
+                <w14:ligatures w14:val="none"/>
+              </w:rPr>
+              <w:t>caseid</w:t>
+            </w:r>
+            <w:proofErr w:type="spellEnd"/>
+            <w:r>
+              <w:rPr>
+                <w:rFonts w:ascii="Aptos Narrow" w:eastAsia="Times New Roman" w:hAnsi="Aptos Narrow" w:cs="Times New Roman"/>
+                <w:color w:val="000000"/>
+                <w:kern w:val="0"/>
+                <w14:ligatures w14:val="none"/>
+              </w:rPr>
+              <w:t xml:space="preserve"> is the </w:t>
+            </w:r>
+            <w:r>
+              <w:rPr>
+                <w:rFonts w:ascii="Aptos Narrow" w:eastAsia="Times New Roman" w:hAnsi="Aptos Narrow" w:cs="Times New Roman"/>
+                <w:b/>
+                <w:bCs/>
+                <w:color w:val="000000"/>
+                <w:kern w:val="0"/>
+                <w14:ligatures w14:val="none"/>
+              </w:rPr>
+              <w:t>first (and only) column</w:t>
+            </w:r>
+            <w:r>
+              <w:rPr>
+                <w:rFonts w:ascii="Aptos Narrow" w:eastAsia="Times New Roman" w:hAnsi="Aptos Narrow" w:cs="Times New Roman"/>
+                <w:color w:val="000000"/>
+                <w:kern w:val="0"/>
+                <w14:ligatures w14:val="none"/>
+              </w:rPr>
+              <w:t xml:space="preserve"> in this index.</w:t>
+            </w:r>
+          </w:p>
+        </w:tc>
+      </w:tr>
+      <w:tr>
+        <w:trPr>
+          <w:trHeight w:val="600"/>
+        </w:trPr>
+        <w:tc>
+          <w:tcPr>
+            <w:tcW w:w="2240" w:type="dxa"/>
+            <w:tcBorders>
+              <w:top w:val="nil"/>
+              <w:left w:val="nil"/>
+              <w:bottom w:val="nil"/>
+              <w:right w:val="nil"/>
+            </w:tcBorders>
+            <w:shd w:val="clear" w:color="auto" w:fill="auto"/>
+            <w:vAlign w:val="center"/>
+            <w:hideMark/>
+          </w:tcPr>
+          <w:p>
+            <w:pPr>
+              <w:spacing w:after="0" w:line="240" w:lineRule="auto"/>
+              <w:rPr>
+                <w:rFonts w:ascii="Aptos Narrow" w:eastAsia="Times New Roman" w:hAnsi="Aptos Narrow" w:cs="Times New Roman"/>
+                <w:b/>
+                <w:bCs/>
+                <w:color w:val="000000"/>
+                <w:kern w:val="0"/>
+                <w14:ligatures w14:val="none"/>
+              </w:rPr>
+            </w:pPr>
+            <w:proofErr w:type="spellStart"/>
+            <w:r>
+              <w:rPr>
+                <w:rFonts w:ascii="Aptos Narrow" w:eastAsia="Times New Roman" w:hAnsi="Aptos Narrow" w:cs="Times New Roman"/>
+                <w:b/>
+                <w:bCs/>
+                <w:color w:val="000000"/>
+                <w:kern w:val="0"/>
+                <w14:ligatures w14:val="none"/>
+              </w:rPr>
+              <w:t>Column_name</w:t>
+            </w:r>
+            <w:proofErr w:type="spellEnd"/>
+          </w:p>
+        </w:tc>
+        <w:tc>
+          <w:tcPr>
+            <w:tcW w:w="7960" w:type="dxa"/>
+            <w:tcBorders>
+              <w:top w:val="nil"/>
+              <w:left w:val="nil"/>
+              <w:bottom w:val="nil"/>
+              <w:right w:val="nil"/>
+            </w:tcBorders>
+            <w:shd w:val="clear" w:color="auto" w:fill="auto"/>
+            <w:vAlign w:val="center"/>
+            <w:hideMark/>
+          </w:tcPr>
+          <w:p>
+            <w:pPr>
+              <w:spacing w:after="0" w:line="240" w:lineRule="auto"/>
+              <w:rPr>
+                <w:rFonts w:ascii="Arial Unicode MS" w:eastAsia="Times New Roman" w:hAnsi="Arial Unicode MS" w:cs="Times New Roman"/>
+                <w:color w:val="000000"/>
+                <w:kern w:val="0"/>
+                <w:sz w:val="20"/>
+                <w:szCs w:val="20"/>
+                <w14:ligatures w14:val="none"/>
+              </w:rPr>
+            </w:pPr>
+            <w:proofErr w:type="spellStart"/>
+            <w:r>
+              <w:rPr>
+                <w:rFonts w:ascii="Arial Unicode MS" w:eastAsia="Times New Roman" w:hAnsi="Arial Unicode MS" w:cs="Times New Roman"/>
+                <w:color w:val="000000"/>
+                <w:kern w:val="0"/>
+                <w:sz w:val="20"/>
+                <w:szCs w:val="20"/>
+                <w14:ligatures w14:val="none"/>
+              </w:rPr>
+              <w:t>caseid</w:t>
+            </w:r>
+            <w:proofErr w:type="spellEnd"/>
+            <w:r>
+              <w:rPr>
+                <w:rFonts w:ascii="Aptos Narrow" w:eastAsia="Times New Roman" w:hAnsi="Aptos Narrow" w:cs="Times New Roman"/>
+                <w:color w:val="000000"/>
+                <w:kern w:val="0"/>
+                <w14:ligatures w14:val="none"/>
+              </w:rPr>
+              <w:t xml:space="preserve"> is the indexed column.</w:t>
+            </w:r>
+          </w:p>
+        </w:tc>
+      </w:tr>
+      <w:tr>
+        <w:trPr>
+          <w:trHeight w:val="600"/>
+        </w:trPr>
+        <w:tc>
+          <w:tcPr>
+            <w:tcW w:w="2240" w:type="dxa"/>
+            <w:tcBorders>
+              <w:top w:val="nil"/>
+              <w:left w:val="nil"/>
+              <w:bottom w:val="nil"/>
+              <w:right w:val="nil"/>
+            </w:tcBorders>
+            <w:shd w:val="clear" w:color="auto" w:fill="auto"/>
+            <w:vAlign w:val="center"/>
+            <w:hideMark/>
+          </w:tcPr>
+          <w:p>
+            <w:pPr>
+              <w:spacing w:after="0" w:line="240" w:lineRule="auto"/>
+              <w:rPr>
+                <w:rFonts w:ascii="Aptos Narrow" w:eastAsia="Times New Roman" w:hAnsi="Aptos Narrow" w:cs="Times New Roman"/>
+                <w:b/>
+                <w:bCs/>
+                <w:color w:val="000000"/>
+                <w:kern w:val="0"/>
+                <w14:ligatures w14:val="none"/>
+              </w:rPr>
+            </w:pPr>
+            <w:r>
+              <w:rPr>
+                <w:rFonts w:ascii="Aptos Narrow" w:eastAsia="Times New Roman" w:hAnsi="Aptos Narrow" w:cs="Times New Roman"/>
+                <w:b/>
+                <w:bCs/>
+                <w:color w:val="000000"/>
+                <w:kern w:val="0"/>
+                <w14:ligatures w14:val="none"/>
+              </w:rPr>
+              <w:t>Collation</w:t>
+            </w:r>
+          </w:p>
+        </w:tc>
+        <w:tc>
+          <w:tcPr>
+            <w:tcW w:w="7960" w:type="dxa"/>
+            <w:tcBorders>
+              <w:top w:val="nil"/>
+              <w:left w:val="nil"/>
+              <w:bottom w:val="nil"/>
+              <w:right w:val="nil"/>
+            </w:tcBorders>
+            <w:shd w:val="clear" w:color="auto" w:fill="auto"/>
+            <w:vAlign w:val="center"/>
+            <w:hideMark/>
+          </w:tcPr>
+          <w:p>
+            <w:pPr>
+              <w:spacing w:after="0" w:line="240" w:lineRule="auto"/>
+              <w:rPr>
+                <w:rFonts w:ascii="Arial Unicode MS" w:eastAsia="Times New Roman" w:hAnsi="Arial Unicode MS" w:cs="Times New Roman"/>
+                <w:color w:val="000000"/>
+                <w:kern w:val="0"/>
+                <w:sz w:val="20"/>
+                <w:szCs w:val="20"/>
+                <w14:ligatures w14:val="none"/>
+              </w:rPr>
+            </w:pPr>
+            <w:r>
+              <w:rPr>
+                <w:rFonts w:ascii="Arial Unicode MS" w:eastAsia="Times New Roman" w:hAnsi="Arial Unicode MS" w:cs="Times New Roman"/>
+                <w:color w:val="000000"/>
+                <w:kern w:val="0"/>
+                <w:sz w:val="20"/>
+                <w:szCs w:val="20"/>
+                <w14:ligatures w14:val="none"/>
+              </w:rPr>
+              <w:t>A</w:t>
+            </w:r>
+            <w:r>
+              <w:rPr>
+                <w:rFonts w:ascii="Aptos Narrow" w:eastAsia="Times New Roman" w:hAnsi="Aptos Narrow" w:cs="Times New Roman"/>
+                <w:color w:val="000000"/>
+                <w:kern w:val="0"/>
+                <w14:ligatures w14:val="none"/>
+              </w:rPr>
+              <w:t xml:space="preserve"> (Ascending order)—how the index is stored internally.</w:t>
+            </w:r>
+          </w:p>
+        </w:tc>
+      </w:tr>
+      <w:tr>
+        <w:trPr>
+          <w:trHeight w:val="600"/>
+        </w:trPr>
+        <w:tc>
+          <w:tcPr>
+            <w:tcW w:w="2240" w:type="dxa"/>
+            <w:tcBorders>
+              <w:top w:val="nil"/>
+              <w:left w:val="nil"/>
+              <w:bottom w:val="nil"/>
+              <w:right w:val="nil"/>
+            </w:tcBorders>
+            <w:shd w:val="clear" w:color="auto" w:fill="auto"/>
+            <w:vAlign w:val="center"/>
+            <w:hideMark/>
+          </w:tcPr>
+          <w:p>
+            <w:pPr>
+              <w:spacing w:after="0" w:line="240" w:lineRule="auto"/>
+              <w:rPr>
+                <w:rFonts w:ascii="Aptos Narrow" w:eastAsia="Times New Roman" w:hAnsi="Aptos Narrow" w:cs="Times New Roman"/>
+                <w:b/>
+                <w:bCs/>
+                <w:color w:val="000000"/>
+                <w:kern w:val="0"/>
+                <w14:ligatures w14:val="none"/>
+              </w:rPr>
+            </w:pPr>
+            <w:r>
+              <w:rPr>
+                <w:rFonts w:ascii="Aptos Narrow" w:eastAsia="Times New Roman" w:hAnsi="Aptos Narrow" w:cs="Times New Roman"/>
+                <w:b/>
+                <w:bCs/>
+                <w:color w:val="000000"/>
+                <w:kern w:val="0"/>
+                <w14:ligatures w14:val="none"/>
+              </w:rPr>
+              <w:t>Cardinality</w:t>
+            </w:r>
+          </w:p>
+        </w:tc>
+        <w:tc>
+          <w:tcPr>
+            <w:tcW w:w="7960" w:type="dxa"/>
+            <w:tcBorders>
+              <w:top w:val="nil"/>
+              <w:left w:val="nil"/>
+              <w:bottom w:val="nil"/>
+              <w:right w:val="nil"/>
+            </w:tcBorders>
+            <w:shd w:val="clear" w:color="auto" w:fill="auto"/>
+            <w:vAlign w:val="center"/>
+            <w:hideMark/>
+          </w:tcPr>
+          <w:p>
+            <w:pPr>
+              <w:spacing w:after="0" w:line="240" w:lineRule="auto"/>
+              <w:rPr>
+                <w:rFonts w:ascii="Arial Unicode MS" w:eastAsia="Times New Roman" w:hAnsi="Arial Unicode MS" w:cs="Times New Roman"/>
+                <w:color w:val="000000"/>
+                <w:kern w:val="0"/>
+                <w:sz w:val="20"/>
+                <w:szCs w:val="20"/>
+                <w14:ligatures w14:val="none"/>
+              </w:rPr>
+            </w:pPr>
+            <w:r>
+              <w:rPr>
+                <w:rFonts w:ascii="Arial Unicode MS" w:eastAsia="Times New Roman" w:hAnsi="Arial Unicode MS" w:cs="Times New Roman"/>
+                <w:color w:val="000000"/>
+                <w:kern w:val="0"/>
+                <w:sz w:val="20"/>
+                <w:szCs w:val="20"/>
+                <w14:ligatures w14:val="none"/>
+              </w:rPr>
+              <w:t>4334</w:t>
+            </w:r>
+            <w:r>
+              <w:rPr>
+                <w:rFonts w:ascii="Aptos Narrow" w:eastAsia="Times New Roman" w:hAnsi="Aptos Narrow" w:cs="Times New Roman"/>
+                <w:color w:val="000000"/>
+                <w:kern w:val="0"/>
+                <w14:ligatures w14:val="none"/>
+              </w:rPr>
+              <w:t xml:space="preserve"> is an </w:t>
+            </w:r>
+            <w:r>
+              <w:rPr>
+                <w:rFonts w:ascii="Aptos Narrow" w:eastAsia="Times New Roman" w:hAnsi="Aptos Narrow" w:cs="Times New Roman"/>
+                <w:b/>
+                <w:bCs/>
+                <w:color w:val="000000"/>
+                <w:kern w:val="0"/>
+                <w14:ligatures w14:val="none"/>
+              </w:rPr>
+              <w:t>estimate of unique values</w:t>
+            </w:r>
+            <w:r>
+              <w:rPr>
+                <w:rFonts w:ascii="Aptos Narrow" w:eastAsia="Times New Roman" w:hAnsi="Aptos Narrow" w:cs="Times New Roman"/>
+                <w:color w:val="000000"/>
+                <w:kern w:val="0"/>
+                <w14:ligatures w14:val="none"/>
+              </w:rPr>
+              <w:t xml:space="preserve"> in </w:t>
+            </w:r>
+            <w:proofErr w:type="spellStart"/>
+            <w:r>
+              <w:rPr>
+                <w:rFonts w:ascii="Arial Unicode MS" w:eastAsia="Times New Roman" w:hAnsi="Arial Unicode MS" w:cs="Times New Roman"/>
+                <w:color w:val="000000"/>
+                <w:kern w:val="0"/>
+                <w:sz w:val="20"/>
+                <w:szCs w:val="20"/>
+                <w14:ligatures w14:val="none"/>
+              </w:rPr>
+              <w:t>caseid</w:t>
+            </w:r>
+            <w:proofErr w:type="spellEnd"/>
+            <w:r>
+              <w:rPr>
+                <w:rFonts w:ascii="Aptos Narrow" w:eastAsia="Times New Roman" w:hAnsi="Aptos Narrow" w:cs="Times New Roman"/>
+                <w:color w:val="000000"/>
+                <w:kern w:val="0"/>
+                <w14:ligatures w14:val="none"/>
+              </w:rPr>
+              <w:t>. Higher values = better index performance.</w:t>
+            </w:r>
+          </w:p>
+        </w:tc>
+      </w:tr>
+      <w:tr>
+        <w:trPr>
+          <w:trHeight w:val="300"/>
+        </w:trPr>
+        <w:tc>
+          <w:tcPr>
+            <w:tcW w:w="2240" w:type="dxa"/>
+            <w:tcBorders>
+              <w:top w:val="nil"/>
+              <w:left w:val="nil"/>
+              <w:bottom w:val="nil"/>
+              <w:right w:val="nil"/>
+            </w:tcBorders>
+            <w:shd w:val="clear" w:color="auto" w:fill="auto"/>
+            <w:vAlign w:val="center"/>
+            <w:hideMark/>
+          </w:tcPr>
+          <w:p>
+            <w:pPr>
+              <w:spacing w:after="0" w:line="240" w:lineRule="auto"/>
+              <w:rPr>
+                <w:rFonts w:ascii="Aptos Narrow" w:eastAsia="Times New Roman" w:hAnsi="Aptos Narrow" w:cs="Times New Roman"/>
+                <w:b/>
+                <w:bCs/>
+                <w:color w:val="000000"/>
+                <w:kern w:val="0"/>
+                <w14:ligatures w14:val="none"/>
+              </w:rPr>
+            </w:pPr>
+            <w:proofErr w:type="spellStart"/>
+            <w:r>
+              <w:rPr>
+                <w:rFonts w:ascii="Aptos Narrow" w:eastAsia="Times New Roman" w:hAnsi="Aptos Narrow" w:cs="Times New Roman"/>
+                <w:b/>
+                <w:bCs/>
+                <w:color w:val="000000"/>
+                <w:kern w:val="0"/>
+                <w14:ligatures w14:val="none"/>
+              </w:rPr>
+              <w:t>Sub_part</w:t>
+            </w:r>
+            <w:proofErr w:type="spellEnd"/>
+          </w:p>
+        </w:tc>
+        <w:tc>
+          <w:tcPr>
+            <w:tcW w:w="7960" w:type="dxa"/>
+            <w:tcBorders>
+              <w:top w:val="nil"/>
+              <w:left w:val="nil"/>
+              <w:bottom w:val="nil"/>
+              <w:right w:val="nil"/>
+            </w:tcBorders>
+            <w:shd w:val="clear" w:color="auto" w:fill="auto"/>
+            <w:vAlign w:val="center"/>
+            <w:hideMark/>
+          </w:tcPr>
+          <w:p>
+            <w:pPr>
+              <w:spacing w:after="0" w:line="240" w:lineRule="auto"/>
+              <w:rPr>
+                <w:rFonts w:ascii="Arial Unicode MS" w:eastAsia="Times New Roman" w:hAnsi="Arial Unicode MS" w:cs="Times New Roman"/>
+                <w:color w:val="000000"/>
+                <w:kern w:val="0"/>
+                <w:sz w:val="20"/>
+                <w:szCs w:val="20"/>
+                <w14:ligatures w14:val="none"/>
+              </w:rPr>
+            </w:pPr>
+            <w:r>
+              <w:rPr>
+                <w:rFonts w:ascii="Arial Unicode MS" w:eastAsia="Times New Roman" w:hAnsi="Arial Unicode MS" w:cs="Times New Roman"/>
+                <w:color w:val="000000"/>
+                <w:kern w:val="0"/>
+                <w:sz w:val="20"/>
+                <w:szCs w:val="20"/>
+                <w14:ligatures w14:val="none"/>
+              </w:rPr>
+              <w:t>NULL</w:t>
+            </w:r>
+            <w:r>
+              <w:rPr>
+                <w:rFonts w:ascii="Aptos Narrow" w:eastAsia="Times New Roman" w:hAnsi="Aptos Narrow" w:cs="Times New Roman"/>
+                <w:color w:val="000000"/>
+                <w:kern w:val="0"/>
+                <w14:ligatures w14:val="none"/>
+              </w:rPr>
+              <w:t xml:space="preserve"> means the full column is indexed (not a prefix index).</w:t>
+            </w:r>
+          </w:p>
+        </w:tc>
+      </w:tr>
+      <w:tr>
+        <w:trPr>
+          <w:trHeight w:val="300"/>
+        </w:trPr>
+        <w:tc>
+          <w:tcPr>
+            <w:tcW w:w="2240" w:type="dxa"/>
+            <w:tcBorders>
+              <w:top w:val="nil"/>
+              <w:left w:val="nil"/>
+              <w:bottom w:val="nil"/>
+              <w:right w:val="nil"/>
+            </w:tcBorders>
+            <w:shd w:val="clear" w:color="auto" w:fill="auto"/>
+            <w:vAlign w:val="center"/>
+            <w:hideMark/>
+          </w:tcPr>
+          <w:p>
+            <w:pPr>
+              <w:spacing w:after="0" w:line="240" w:lineRule="auto"/>
+              <w:rPr>
+                <w:rFonts w:ascii="Aptos Narrow" w:eastAsia="Times New Roman" w:hAnsi="Aptos Narrow" w:cs="Times New Roman"/>
+                <w:b/>
+                <w:bCs/>
+                <w:color w:val="000000"/>
+                <w:kern w:val="0"/>
+                <w14:ligatures w14:val="none"/>
+              </w:rPr>
+            </w:pPr>
+            <w:r>
+              <w:rPr>
+                <w:rFonts w:ascii="Aptos Narrow" w:eastAsia="Times New Roman" w:hAnsi="Aptos Narrow" w:cs="Times New Roman"/>
+                <w:b/>
+                <w:bCs/>
+                <w:color w:val="000000"/>
+                <w:kern w:val="0"/>
+                <w14:ligatures w14:val="none"/>
+              </w:rPr>
+              <w:t>Packed</w:t>
+            </w:r>
+          </w:p>
+        </w:tc>
+        <w:tc>
+          <w:tcPr>
+            <w:tcW w:w="7960" w:type="dxa"/>
+            <w:tcBorders>
+              <w:top w:val="nil"/>
+              <w:left w:val="nil"/>
+              <w:bottom w:val="nil"/>
+              <w:right w:val="nil"/>
+            </w:tcBorders>
+            <w:shd w:val="clear" w:color="auto" w:fill="auto"/>
+            <w:vAlign w:val="center"/>
+            <w:hideMark/>
+          </w:tcPr>
+          <w:p>
+            <w:pPr>
+              <w:spacing w:after="0" w:line="240" w:lineRule="auto"/>
+              <w:rPr>
+                <w:rFonts w:ascii="Arial Unicode MS" w:eastAsia="Times New Roman" w:hAnsi="Arial Unicode MS" w:cs="Times New Roman"/>
+                <w:color w:val="000000"/>
+                <w:kern w:val="0"/>
+                <w:sz w:val="20"/>
+                <w:szCs w:val="20"/>
+                <w14:ligatures w14:val="none"/>
+              </w:rPr>
+            </w:pPr>
+            <w:r>
+              <w:rPr>
+                <w:rFonts w:ascii="Arial Unicode MS" w:eastAsia="Times New Roman" w:hAnsi="Arial Unicode MS" w:cs="Times New Roman"/>
+                <w:color w:val="000000"/>
+                <w:kern w:val="0"/>
+                <w:sz w:val="20"/>
+                <w:szCs w:val="20"/>
+                <w14:ligatures w14:val="none"/>
+              </w:rPr>
+              <w:t>NULL</w:t>
+            </w:r>
+            <w:r>
+              <w:rPr>
+                <w:rFonts w:ascii="Aptos Narrow" w:eastAsia="Times New Roman" w:hAnsi="Aptos Narrow" w:cs="Times New Roman"/>
+                <w:color w:val="000000"/>
+                <w:kern w:val="0"/>
+                <w14:ligatures w14:val="none"/>
+              </w:rPr>
+              <w:t xml:space="preserve"> means the index </w:t>
+            </w:r>
+            <w:r>
+              <w:rPr>
+                <w:rFonts w:ascii="Aptos Narrow" w:eastAsia="Times New Roman" w:hAnsi="Aptos Narrow" w:cs="Times New Roman"/>
+                <w:b/>
+                <w:bCs/>
+                <w:color w:val="000000"/>
+                <w:kern w:val="0"/>
+                <w14:ligatures w14:val="none"/>
+              </w:rPr>
+              <w:t>is not compressed</w:t>
+            </w:r>
+            <w:r>
+              <w:rPr>
+                <w:rFonts w:ascii="Aptos Narrow" w:eastAsia="Times New Roman" w:hAnsi="Aptos Narrow" w:cs="Times New Roman"/>
+                <w:color w:val="000000"/>
+                <w:kern w:val="0"/>
+                <w14:ligatures w14:val="none"/>
+              </w:rPr>
+              <w:t>.</w:t>
+            </w:r>
+          </w:p>
+        </w:tc>
+      </w:tr>
+      <w:tr>
+        <w:trPr>
+          <w:trHeight w:val="300"/>
+        </w:trPr>
+        <w:tc>
+          <w:tcPr>
+            <w:tcW w:w="2240" w:type="dxa"/>
+            <w:tcBorders>
+              <w:top w:val="nil"/>
+              <w:left w:val="nil"/>
+              <w:bottom w:val="nil"/>
+              <w:right w:val="nil"/>
+            </w:tcBorders>
+            <w:shd w:val="clear" w:color="auto" w:fill="auto"/>
+            <w:vAlign w:val="center"/>
+            <w:hideMark/>
+          </w:tcPr>
+          <w:p>
+            <w:pPr>
+              <w:spacing w:after="0" w:line="240" w:lineRule="auto"/>
+              <w:rPr>
+                <w:rFonts w:ascii="Aptos Narrow" w:eastAsia="Times New Roman" w:hAnsi="Aptos Narrow" w:cs="Times New Roman"/>
+                <w:b/>
+                <w:bCs/>
+                <w:color w:val="000000"/>
+                <w:kern w:val="0"/>
+                <w14:ligatures w14:val="none"/>
+              </w:rPr>
+            </w:pPr>
+            <w:r>
+              <w:rPr>
+                <w:rFonts w:ascii="Aptos Narrow" w:eastAsia="Times New Roman" w:hAnsi="Aptos Narrow" w:cs="Times New Roman"/>
+                <w:b/>
+                <w:bCs/>
+                <w:color w:val="000000"/>
+                <w:kern w:val="0"/>
+                <w14:ligatures w14:val="none"/>
+              </w:rPr>
+              <w:t>Null</w:t>
+            </w:r>
+          </w:p>
+        </w:tc>
+        <w:tc>
+          <w:tcPr>
+            <w:tcW w:w="7960" w:type="dxa"/>
+            <w:tcBorders>
+              <w:top w:val="nil"/>
+              <w:left w:val="nil"/>
+              <w:bottom w:val="nil"/>
+              <w:right w:val="nil"/>
+            </w:tcBorders>
+            <w:shd w:val="clear" w:color="auto" w:fill="auto"/>
+            <w:vAlign w:val="center"/>
+            <w:hideMark/>
+          </w:tcPr>
+          <w:p>
+            <w:pPr>
+              <w:spacing w:after="0" w:line="240" w:lineRule="auto"/>
+              <w:rPr>
+                <w:rFonts w:ascii="Aptos Narrow" w:eastAsia="Times New Roman" w:hAnsi="Aptos Narrow" w:cs="Times New Roman"/>
+                <w:color w:val="000000"/>
+                <w:kern w:val="0"/>
+                <w14:ligatures w14:val="none"/>
+              </w:rPr>
+            </w:pPr>
+            <w:r>
+              <w:rPr>
+                <w:rFonts w:ascii="Aptos Narrow" w:eastAsia="Times New Roman" w:hAnsi="Aptos Narrow" w:cs="Times New Roman"/>
+                <w:color w:val="000000"/>
+                <w:kern w:val="0"/>
+                <w14:ligatures w14:val="none"/>
+              </w:rPr>
+              <w:t xml:space="preserve">Empty means </w:t>
+            </w:r>
+            <w:proofErr w:type="spellStart"/>
+            <w:r>
+              <w:rPr>
+                <w:rFonts w:ascii="Arial Unicode MS" w:eastAsia="Times New Roman" w:hAnsi="Arial Unicode MS" w:cs="Times New Roman"/>
+                <w:color w:val="000000"/>
+                <w:kern w:val="0"/>
+                <w:sz w:val="20"/>
+                <w:szCs w:val="20"/>
+                <w14:ligatures w14:val="none"/>
+              </w:rPr>
+              <w:t>caseid</w:t>
+            </w:r>
+            <w:proofErr w:type="spellEnd"/>
+            <w:r>
+              <w:rPr>
+                <w:rFonts w:ascii="Aptos Narrow" w:eastAsia="Times New Roman" w:hAnsi="Aptos Narrow" w:cs="Times New Roman"/>
+                <w:color w:val="000000"/>
+                <w:kern w:val="0"/>
+                <w14:ligatures w14:val="none"/>
+              </w:rPr>
+              <w:t xml:space="preserve"> </w:t>
+            </w:r>
+            <w:r>
+              <w:rPr>
+                <w:rFonts w:ascii="Aptos Narrow" w:eastAsia="Times New Roman" w:hAnsi="Aptos Narrow" w:cs="Times New Roman"/>
+                <w:b/>
+                <w:bCs/>
+                <w:color w:val="000000"/>
+                <w:kern w:val="0"/>
+                <w14:ligatures w14:val="none"/>
+              </w:rPr>
+              <w:t>cannot be NULL</w:t>
+            </w:r>
+            <w:r>
+              <w:rPr>
+                <w:rFonts w:ascii="Aptos Narrow" w:eastAsia="Times New Roman" w:hAnsi="Aptos Narrow" w:cs="Times New Roman"/>
+                <w:color w:val="000000"/>
+                <w:kern w:val="0"/>
+                <w14:ligatures w14:val="none"/>
+              </w:rPr>
+              <w:t xml:space="preserve"> (because it's a primary key).</w:t>
+            </w:r>
+          </w:p>
+        </w:tc>
+      </w:tr>
+      <w:tr>
+        <w:trPr>
+          <w:trHeight w:val="600"/>
+        </w:trPr>
+        <w:tc>
+          <w:tcPr>
+            <w:tcW w:w="2240" w:type="dxa"/>
+            <w:tcBorders>
+              <w:top w:val="nil"/>
+              <w:left w:val="nil"/>
+              <w:bottom w:val="nil"/>
+              <w:right w:val="nil"/>
+            </w:tcBorders>
+            <w:shd w:val="clear" w:color="auto" w:fill="auto"/>
+            <w:vAlign w:val="center"/>
+            <w:hideMark/>
+          </w:tcPr>
+          <w:p>
+            <w:pPr>
+              <w:spacing w:after="0" w:line="240" w:lineRule="auto"/>
+              <w:rPr>
+                <w:rFonts w:ascii="Aptos Narrow" w:eastAsia="Times New Roman" w:hAnsi="Aptos Narrow" w:cs="Times New Roman"/>
+                <w:b/>
+                <w:bCs/>
+                <w:color w:val="000000"/>
+                <w:kern w:val="0"/>
+                <w14:ligatures w14:val="none"/>
+              </w:rPr>
+            </w:pPr>
+            <w:proofErr w:type="spellStart"/>
+            <w:r>
+              <w:rPr>
+                <w:rFonts w:ascii="Aptos Narrow" w:eastAsia="Times New Roman" w:hAnsi="Aptos Narrow" w:cs="Times New Roman"/>
+                <w:b/>
+                <w:bCs/>
+                <w:color w:val="000000"/>
+                <w:kern w:val="0"/>
+                <w14:ligatures w14:val="none"/>
+              </w:rPr>
+              <w:t>Index_type</w:t>
+            </w:r>
+            <w:proofErr w:type="spellEnd"/>
+          </w:p>
+        </w:tc>
+        <w:tc>
+          <w:tcPr>
+            <w:tcW w:w="7960" w:type="dxa"/>
+            <w:tcBorders>
+              <w:top w:val="nil"/>
+              <w:left w:val="nil"/>
+              <w:bottom w:val="nil"/>
+              <w:right w:val="nil"/>
+            </w:tcBorders>
+            <w:shd w:val="clear" w:color="auto" w:fill="auto"/>
+            <w:vAlign w:val="center"/>
+            <w:hideMark/>
+          </w:tcPr>
+          <w:p>
+            <w:pPr>
+              <w:spacing w:after="0" w:line="240" w:lineRule="auto"/>
+              <w:rPr>
+                <w:rFonts w:ascii="Arial Unicode MS" w:eastAsia="Times New Roman" w:hAnsi="Arial Unicode MS" w:cs="Times New Roman"/>
+                <w:color w:val="000000"/>
+                <w:kern w:val="0"/>
+                <w:sz w:val="20"/>
+                <w:szCs w:val="20"/>
+                <w14:ligatures w14:val="none"/>
+              </w:rPr>
+            </w:pPr>
+            <w:r>
+              <w:rPr>
+                <w:rFonts w:ascii="Arial Unicode MS" w:eastAsia="Times New Roman" w:hAnsi="Arial Unicode MS" w:cs="Times New Roman"/>
+                <w:color w:val="000000"/>
+                <w:kern w:val="0"/>
+                <w:sz w:val="20"/>
+                <w:szCs w:val="20"/>
+                <w14:ligatures w14:val="none"/>
+              </w:rPr>
+              <w:t>BTREE</w:t>
+            </w:r>
+            <w:r>
+              <w:rPr>
+                <w:rFonts w:ascii="Aptos Narrow" w:eastAsia="Times New Roman" w:hAnsi="Aptos Narrow" w:cs="Times New Roman"/>
+                <w:color w:val="000000"/>
+                <w:kern w:val="0"/>
+                <w14:ligatures w14:val="none"/>
+              </w:rPr>
+              <w:t xml:space="preserve"> means the index uses a </w:t>
+            </w:r>
+            <w:r>
+              <w:rPr>
+                <w:rFonts w:ascii="Aptos Narrow" w:eastAsia="Times New Roman" w:hAnsi="Aptos Narrow" w:cs="Times New Roman"/>
+                <w:b/>
+                <w:bCs/>
+                <w:color w:val="000000"/>
+                <w:kern w:val="0"/>
+                <w14:ligatures w14:val="none"/>
+              </w:rPr>
+              <w:t>B-tree structure</w:t>
+            </w:r>
+            <w:r>
+              <w:rPr>
+                <w:rFonts w:ascii="Aptos Narrow" w:eastAsia="Times New Roman" w:hAnsi="Aptos Narrow" w:cs="Times New Roman"/>
+                <w:color w:val="000000"/>
+                <w:kern w:val="0"/>
+                <w14:ligatures w14:val="none"/>
+              </w:rPr>
+              <w:t>, the default and most efficient for searching.</w:t>
+            </w:r>
+          </w:p>
+        </w:tc>
+      </w:tr>
+      <w:tr>
+        <w:trPr>
+          <w:trHeight w:val="600"/>
+        </w:trPr>
+        <w:tc>
+          <w:tcPr>
+            <w:tcW w:w="2240" w:type="dxa"/>
+            <w:tcBorders>
+              <w:top w:val="nil"/>
+              <w:left w:val="nil"/>
+              <w:bottom w:val="nil"/>
+              <w:right w:val="nil"/>
+            </w:tcBorders>
+            <w:shd w:val="clear" w:color="auto" w:fill="auto"/>
+            <w:vAlign w:val="center"/>
+            <w:hideMark/>
+          </w:tcPr>
+          <w:p>
+            <w:pPr>
+              <w:spacing w:after="0" w:line="240" w:lineRule="auto"/>
+              <w:rPr>
+                <w:rFonts w:ascii="Aptos Narrow" w:eastAsia="Times New Roman" w:hAnsi="Aptos Narrow" w:cs="Times New Roman"/>
+                <w:b/>
+                <w:bCs/>
+                <w:color w:val="000000"/>
+                <w:kern w:val="0"/>
+                <w14:ligatures w14:val="none"/>
+              </w:rPr>
+            </w:pPr>
+            <w:r>
+              <w:rPr>
+                <w:rFonts w:ascii="Aptos Narrow" w:eastAsia="Times New Roman" w:hAnsi="Aptos Narrow" w:cs="Times New Roman"/>
+                <w:b/>
+                <w:bCs/>
+                <w:color w:val="000000"/>
+                <w:kern w:val="0"/>
+                <w14:ligatures w14:val="none"/>
+              </w:rPr>
+              <w:t>Comment</w:t>
+            </w:r>
+          </w:p>
+        </w:tc>
+        <w:tc>
+          <w:tcPr>
+            <w:tcW w:w="7960" w:type="dxa"/>
+            <w:tcBorders>
+              <w:top w:val="nil"/>
+              <w:left w:val="nil"/>
+              <w:bottom w:val="nil"/>
+              <w:right w:val="nil"/>
+            </w:tcBorders>
+            <w:shd w:val="clear" w:color="auto" w:fill="auto"/>
+            <w:vAlign w:val="center"/>
+            <w:hideMark/>
+          </w:tcPr>
+          <w:p>
+            <w:pPr>
+              <w:spacing w:after="0" w:line="240" w:lineRule="auto"/>
+              <w:rPr>
+                <w:rFonts w:ascii="Aptos Narrow" w:eastAsia="Times New Roman" w:hAnsi="Aptos Narrow" w:cs="Times New Roman"/>
+                <w:color w:val="000000"/>
+                <w:kern w:val="0"/>
+                <w14:ligatures w14:val="none"/>
+              </w:rPr>
+            </w:pPr>
+            <w:r>
+              <w:rPr>
+                <w:rFonts w:ascii="Aptos Narrow" w:eastAsia="Times New Roman" w:hAnsi="Aptos Narrow" w:cs="Times New Roman"/>
+                <w:color w:val="000000"/>
+                <w:kern w:val="0"/>
+                <w14:ligatures w14:val="none"/>
+              </w:rPr>
+              <w:t>Empty—no special properties.</w:t>
+            </w:r>
+          </w:p>
+        </w:tc>
+      </w:tr>
+      <w:tr>
+        <w:trPr>
+          <w:trHeight w:val="600"/>
+        </w:trPr>
+        <w:tc>
+          <w:tcPr>
+            <w:tcW w:w="2240" w:type="dxa"/>
+            <w:tcBorders>
+              <w:top w:val="nil"/>
+              <w:left w:val="nil"/>
+              <w:bottom w:val="nil"/>
+              <w:right w:val="nil"/>
+            </w:tcBorders>
+            <w:shd w:val="clear" w:color="auto" w:fill="auto"/>
+            <w:vAlign w:val="center"/>
+            <w:hideMark/>
+          </w:tcPr>
+          <w:p>
+            <w:pPr>
+              <w:spacing w:after="0" w:line="240" w:lineRule="auto"/>
+              <w:rPr>
+                <w:rFonts w:ascii="Aptos Narrow" w:eastAsia="Times New Roman" w:hAnsi="Aptos Narrow" w:cs="Times New Roman"/>
+                <w:b/>
+                <w:bCs/>
+                <w:color w:val="000000"/>
+                <w:kern w:val="0"/>
+                <w14:ligatures w14:val="none"/>
+              </w:rPr>
+            </w:pPr>
+            <w:proofErr w:type="spellStart"/>
+            <w:r>
+              <w:rPr>
+                <w:rFonts w:ascii="Aptos Narrow" w:eastAsia="Times New Roman" w:hAnsi="Aptos Narrow" w:cs="Times New Roman"/>
+                <w:b/>
+                <w:bCs/>
+                <w:color w:val="000000"/>
+                <w:kern w:val="0"/>
+                <w14:ligatures w14:val="none"/>
+              </w:rPr>
+              <w:t>Index_comment</w:t>
+            </w:r>
+            <w:proofErr w:type="spellEnd"/>
+          </w:p>
+        </w:tc>
+        <w:tc>
+          <w:tcPr>
+            <w:tcW w:w="7960" w:type="dxa"/>
+            <w:tcBorders>
+              <w:top w:val="nil"/>
+              <w:left w:val="nil"/>
+              <w:bottom w:val="nil"/>
+              <w:right w:val="nil"/>
+            </w:tcBorders>
+            <w:shd w:val="clear" w:color="auto" w:fill="auto"/>
+            <w:vAlign w:val="center"/>
+            <w:hideMark/>
+          </w:tcPr>
+          <w:p>
+            <w:pPr>
+              <w:spacing w:after="0" w:line="240" w:lineRule="auto"/>
+              <w:rPr>
+                <w:rFonts w:ascii="Aptos Narrow" w:eastAsia="Times New Roman" w:hAnsi="Aptos Narrow" w:cs="Times New Roman"/>
+                <w:color w:val="000000"/>
+                <w:kern w:val="0"/>
+                <w14:ligatures w14:val="none"/>
+              </w:rPr>
+            </w:pPr>
+            <w:r>
+              <w:rPr>
+                <w:rFonts w:ascii="Aptos Narrow" w:eastAsia="Times New Roman" w:hAnsi="Aptos Narrow" w:cs="Times New Roman"/>
+                <w:color w:val="000000"/>
+                <w:kern w:val="0"/>
+                <w14:ligatures w14:val="none"/>
+              </w:rPr>
+              <w:t>Empty—no extra details.</w:t>
+            </w:r>
+          </w:p>
+        </w:tc>
+      </w:tr>
+      <w:tr>
+        <w:trPr>
+          <w:trHeight w:val="300"/>
+        </w:trPr>
+        <w:tc>
+          <w:tcPr>
+            <w:tcW w:w="2240" w:type="dxa"/>
+            <w:tcBorders>
+              <w:top w:val="nil"/>
+              <w:left w:val="nil"/>
+              <w:bottom w:val="nil"/>
+              <w:right w:val="nil"/>
+            </w:tcBorders>
+            <w:shd w:val="clear" w:color="auto" w:fill="auto"/>
+            <w:vAlign w:val="center"/>
+            <w:hideMark/>
+          </w:tcPr>
+          <w:p>
+            <w:pPr>
+              <w:spacing w:after="0" w:line="240" w:lineRule="auto"/>
+              <w:rPr>
+                <w:rFonts w:ascii="Aptos Narrow" w:eastAsia="Times New Roman" w:hAnsi="Aptos Narrow" w:cs="Times New Roman"/>
+                <w:b/>
+                <w:bCs/>
+                <w:color w:val="000000"/>
+                <w:kern w:val="0"/>
+                <w14:ligatures w14:val="none"/>
+              </w:rPr>
+            </w:pPr>
+            <w:r>
+              <w:rPr>
+                <w:rFonts w:ascii="Aptos Narrow" w:eastAsia="Times New Roman" w:hAnsi="Aptos Narrow" w:cs="Times New Roman"/>
+                <w:b/>
+                <w:bCs/>
+                <w:color w:val="000000"/>
+                <w:kern w:val="0"/>
+                <w14:ligatures w14:val="none"/>
+              </w:rPr>
+              <w:lastRenderedPageBreak/>
+              <w:t>Visible</w:t>
+            </w:r>
+          </w:p>
+        </w:tc>
+        <w:tc>
+          <w:tcPr>
+            <w:tcW w:w="7960" w:type="dxa"/>
+            <w:tcBorders>
+              <w:top w:val="nil"/>
+              <w:left w:val="nil"/>
+              <w:bottom w:val="nil"/>
+              <w:right w:val="nil"/>
+            </w:tcBorders>
+            <w:shd w:val="clear" w:color="auto" w:fill="auto"/>
+            <w:vAlign w:val="center"/>
+            <w:hideMark/>
+          </w:tcPr>
+          <w:p>
+            <w:pPr>
+              <w:spacing w:after="0" w:line="240" w:lineRule="auto"/>
+              <w:rPr>
+                <w:rFonts w:ascii="Arial Unicode MS" w:eastAsia="Times New Roman" w:hAnsi="Arial Unicode MS" w:cs="Times New Roman"/>
+                <w:color w:val="000000"/>
+                <w:kern w:val="0"/>
+                <w:sz w:val="20"/>
+                <w:szCs w:val="20"/>
+                <w14:ligatures w14:val="none"/>
+              </w:rPr>
+            </w:pPr>
+            <w:proofErr w:type="gramStart"/>
+            <w:r>
+              <w:rPr>
+                <w:rFonts w:ascii="Arial Unicode MS" w:eastAsia="Times New Roman" w:hAnsi="Arial Unicode MS" w:cs="Times New Roman"/>
+                <w:color w:val="000000"/>
+                <w:kern w:val="0"/>
+                <w:sz w:val="20"/>
+                <w:szCs w:val="20"/>
+                <w14:ligatures w14:val="none"/>
+              </w:rPr>
+              <w:t>YES</w:t>
+            </w:r>
+            <w:proofErr w:type="gramEnd"/>
+            <w:r>
+              <w:rPr>
+                <w:rFonts w:ascii="Aptos Narrow" w:eastAsia="Times New Roman" w:hAnsi="Aptos Narrow" w:cs="Times New Roman"/>
+                <w:color w:val="000000"/>
+                <w:kern w:val="0"/>
+                <w14:ligatures w14:val="none"/>
+              </w:rPr>
+              <w:t xml:space="preserve"> means the index is </w:t>
+            </w:r>
+            <w:r>
+              <w:rPr>
+                <w:rFonts w:ascii="Aptos Narrow" w:eastAsia="Times New Roman" w:hAnsi="Aptos Narrow" w:cs="Times New Roman"/>
+                <w:b/>
+                <w:bCs/>
+                <w:color w:val="000000"/>
+                <w:kern w:val="0"/>
+                <w14:ligatures w14:val="none"/>
+              </w:rPr>
+              <w:t>active and being used</w:t>
+            </w:r>
+            <w:r>
+              <w:rPr>
+                <w:rFonts w:ascii="Aptos Narrow" w:eastAsia="Times New Roman" w:hAnsi="Aptos Narrow" w:cs="Times New Roman"/>
+                <w:color w:val="000000"/>
+                <w:kern w:val="0"/>
+                <w14:ligatures w14:val="none"/>
+              </w:rPr>
+              <w:t xml:space="preserve"> by queries.</w:t>
+            </w:r>
+          </w:p>
+        </w:tc>
+      </w:tr>
+      <w:tr>
+        <w:trPr>
+          <w:trHeight w:val="600"/>
+        </w:trPr>
+        <w:tc>
+          <w:tcPr>
+            <w:tcW w:w="2240" w:type="dxa"/>
+            <w:tcBorders>
+              <w:top w:val="nil"/>
+              <w:left w:val="nil"/>
+              <w:bottom w:val="nil"/>
+              <w:right w:val="nil"/>
+            </w:tcBorders>
+            <w:shd w:val="clear" w:color="auto" w:fill="auto"/>
+            <w:vAlign w:val="center"/>
+            <w:hideMark/>
+          </w:tcPr>
+          <w:p>
+            <w:pPr>
+              <w:spacing w:after="0" w:line="240" w:lineRule="auto"/>
+              <w:rPr>
+                <w:rFonts w:ascii="Aptos Narrow" w:eastAsia="Times New Roman" w:hAnsi="Aptos Narrow" w:cs="Times New Roman"/>
+                <w:b/>
+                <w:bCs/>
+                <w:color w:val="000000"/>
+                <w:kern w:val="0"/>
+                <w14:ligatures w14:val="none"/>
+              </w:rPr>
+            </w:pPr>
+            <w:r>
+              <w:rPr>
+                <w:rFonts w:ascii="Aptos Narrow" w:eastAsia="Times New Roman" w:hAnsi="Aptos Narrow" w:cs="Times New Roman"/>
+                <w:b/>
+                <w:bCs/>
+                <w:color w:val="000000"/>
+                <w:kern w:val="0"/>
+                <w14:ligatures w14:val="none"/>
+              </w:rPr>
+              <w:t>Expression</w:t>
+            </w:r>
+          </w:p>
+        </w:tc>
+        <w:tc>
+          <w:tcPr>
+            <w:tcW w:w="7960" w:type="dxa"/>
+            <w:tcBorders>
+              <w:top w:val="nil"/>
+              <w:left w:val="nil"/>
+              <w:bottom w:val="nil"/>
+              <w:right w:val="nil"/>
+            </w:tcBorders>
+            <w:shd w:val="clear" w:color="auto" w:fill="auto"/>
+            <w:vAlign w:val="center"/>
+            <w:hideMark/>
+          </w:tcPr>
+          <w:p>
+            <w:pPr>
+              <w:spacing w:after="0" w:line="240" w:lineRule="auto"/>
+              <w:rPr>
+                <w:rFonts w:ascii="Arial Unicode MS" w:eastAsia="Times New Roman" w:hAnsi="Arial Unicode MS" w:cs="Times New Roman"/>
+                <w:color w:val="000000"/>
+                <w:kern w:val="0"/>
+                <w:sz w:val="20"/>
+                <w:szCs w:val="20"/>
+                <w14:ligatures w14:val="none"/>
+              </w:rPr>
+            </w:pPr>
+            <w:r>
+              <w:rPr>
+                <w:rFonts w:ascii="Arial Unicode MS" w:eastAsia="Times New Roman" w:hAnsi="Arial Unicode MS" w:cs="Times New Roman"/>
+                <w:color w:val="000000"/>
+                <w:kern w:val="0"/>
+                <w:sz w:val="20"/>
+                <w:szCs w:val="20"/>
+                <w14:ligatures w14:val="none"/>
+              </w:rPr>
+              <w:t>NULL</w:t>
+            </w:r>
+            <w:r>
+              <w:rPr>
+                <w:rFonts w:ascii="Aptos Narrow" w:eastAsia="Times New Roman" w:hAnsi="Aptos Narrow" w:cs="Times New Roman"/>
+                <w:color w:val="000000"/>
+                <w:kern w:val="0"/>
+                <w14:ligatures w14:val="none"/>
+              </w:rPr>
+              <w:t xml:space="preserve"> means this is a normal index, not an expression-based index.</w:t>
+            </w:r>
+          </w:p>
+        </w:tc>
+      </w:tr>
+    </w:tbl>
+    <w:p/>
+    <w:p/>
+    <w:p/>
+    <w:p/>
+    <w:p/>
+    <w:p>
+      <w:r>
+        <w:t xml:space="preserve">NULL VALUES (-7) </w:t>
+      </w:r>
+    </w:p>
+    <w:p>
+      <w:r>
+        <w:drawing>
+          <wp:inline distT="0" distB="0" distL="0" distR="0" wp14:anchorId="6C16D04F" wp14:editId="7FDCDC73">
+            <wp:extent cx="5943600" cy="2242185"/>
+            <wp:effectExtent l="0" t="0" r="0" b="0"/>
+            <wp:docPr id="911110949" name="Picture 1" descr="A screenshot of a computer&#10;&#10;AI-generated content may be incorrect."/>
+            <wp:cNvGraphicFramePr>
+              <a:graphicFrameLocks xmlns:a="http://schemas.openxmlformats.org/drawingml/2006/main" noChangeAspect="1"/>
+            </wp:cNvGraphicFramePr>
+            <a:graphic xmlns:a="http://schemas.openxmlformats.org/drawingml/2006/main">
+              <a:graphicData uri="http://schemas.openxmlformats.org/drawingml/2006/picture">
+                <pic:pic xmlns:pic="http://schemas.openxmlformats.org/drawingml/2006/picture">
+                  <pic:nvPicPr>
+                    <pic:cNvPr id="911110949" name="Picture 1" descr="A screenshot of a computer&#10;&#10;AI-generated content may be incorrect."/>
+                    <pic:cNvPicPr/>
+                  </pic:nvPicPr>
+                  <pic:blipFill>
+                    <a:blip r:embed="rId13"/>
+                    <a:stretch>
+                      <a:fillRect/>
+                    </a:stretch>
+                  </pic:blipFill>
+                  <pic:spPr>
+                    <a:xfrm>
+                      <a:off x="0" y="0"/>
+                      <a:ext cx="5943600" cy="2242185"/>
+                    </a:xfrm>
+                    <a:prstGeom prst="rect">
+                      <a:avLst/>
+                    </a:prstGeom>
+                  </pic:spPr>
+                </pic:pic>
+              </a:graphicData>
+            </a:graphic>
+          </wp:inline>
+        </w:drawing>
+      </w:r>
+    </w:p>
+    <w:p/>
+    <w:p>
+      <w:r>
+        <w:t xml:space="preserve">-- </w:t>
+      </w:r>
+      <w:proofErr w:type="spellStart"/>
+      <w:r>
+        <w:t>Get_Annual_Drug_Cases_Per_DrugCode</w:t>
+      </w:r>
+      <w:proofErr w:type="spellEnd"/>
+      <w:r>
+        <w:t xml:space="preserve"> </w:t>
+      </w:r>
+    </w:p>
+    <w:p>
+      <w:r>
+        <w:t xml:space="preserve">DELIMITER $$  </w:t>
+      </w:r>
+    </w:p>
+    <w:p>
+      <w:r>
+        <w:t xml:space="preserve">CREATE PROCEDURE </w:t>
+      </w:r>
+      <w:proofErr w:type="spellStart"/>
+      <w:r>
+        <w:t>Get_Annual_Drug_Cases_Per_</w:t>
+      </w:r>
+      <w:proofErr w:type="gramStart"/>
+      <w:r>
+        <w:t>DrugCode</w:t>
+      </w:r>
+      <w:proofErr w:type="spellEnd"/>
+      <w:r>
+        <w:t>(</w:t>
+      </w:r>
+      <w:proofErr w:type="gramEnd"/>
+      <w:r>
+        <w:t xml:space="preserve">)  </w:t>
+      </w:r>
+    </w:p>
+    <w:p>
+      <w:r>
+        <w:t xml:space="preserve">BEGIN  </w:t>
+      </w:r>
+    </w:p>
+    <w:p>
+      <w:r>
+        <w:t xml:space="preserve">    SELECT </w:t>
+      </w:r>
+      <w:proofErr w:type="gramStart"/>
+      <w:r>
+        <w:t>MIN(</w:t>
+      </w:r>
+      <w:proofErr w:type="spellStart"/>
+      <w:proofErr w:type="gramEnd"/>
+      <w:r>
+        <w:t>caseid</w:t>
+      </w:r>
+      <w:proofErr w:type="spellEnd"/>
+      <w:r>
+        <w:t xml:space="preserve">) AS </w:t>
+      </w:r>
+      <w:proofErr w:type="spellStart"/>
+      <w:r>
+        <w:t>sample_caseid</w:t>
+      </w:r>
+      <w:proofErr w:type="spellEnd"/>
+      <w:r>
+        <w:t xml:space="preserve">, </w:t>
+      </w:r>
+    </w:p>
+    <w:p>
+      <w:r>
+        <w:t xml:space="preserve">           </w:t>
+      </w:r>
+      <w:proofErr w:type="gramStart"/>
+      <w:r>
+        <w:t>MIN(</w:t>
+      </w:r>
+      <w:proofErr w:type="gramEnd"/>
+      <w:r>
+        <w:t xml:space="preserve">metro) AS </w:t>
+      </w:r>
+      <w:proofErr w:type="spellStart"/>
+      <w:r>
+        <w:t>metro_area</w:t>
+      </w:r>
+      <w:proofErr w:type="spellEnd"/>
+      <w:r>
+        <w:t xml:space="preserve">, </w:t>
+      </w:r>
+    </w:p>
+    <w:p>
+      <w:r>
+        <w:t xml:space="preserve">           </w:t>
+      </w:r>
+      <w:proofErr w:type="gramStart"/>
+      <w:r>
+        <w:t>MIN(</w:t>
+      </w:r>
+      <w:proofErr w:type="spellStart"/>
+      <w:proofErr w:type="gramEnd"/>
+      <w:r>
+        <w:t>agecat</w:t>
+      </w:r>
+      <w:proofErr w:type="spellEnd"/>
+      <w:r>
+        <w:t xml:space="preserve">) AS </w:t>
+      </w:r>
+      <w:proofErr w:type="spellStart"/>
+      <w:r>
+        <w:t>age_category</w:t>
+      </w:r>
+      <w:proofErr w:type="spellEnd"/>
+      <w:r>
+        <w:t xml:space="preserve">, </w:t>
+      </w:r>
+    </w:p>
+    <w:p>
+      <w:r>
+        <w:t xml:space="preserve">           </w:t>
+      </w:r>
+      <w:proofErr w:type="gramStart"/>
+      <w:r>
+        <w:t>MIN(</w:t>
+      </w:r>
+      <w:proofErr w:type="gramEnd"/>
+      <w:r>
+        <w:t xml:space="preserve">sex) AS gender, </w:t>
+      </w:r>
+    </w:p>
+    <w:p>
+      <w:r>
+        <w:t xml:space="preserve">           sdled_3_1 AS </w:t>
+      </w:r>
+      <w:proofErr w:type="spellStart"/>
+      <w:r>
+        <w:t>drug_code</w:t>
+      </w:r>
+      <w:proofErr w:type="spellEnd"/>
+      <w:r>
+        <w:t xml:space="preserve">, </w:t>
+      </w:r>
+    </w:p>
+    <w:p>
+      <w:r>
+        <w:t xml:space="preserve">           </w:t>
+      </w:r>
+      <w:proofErr w:type="gramStart"/>
+      <w:r>
+        <w:t>COUNT(</w:t>
+      </w:r>
+      <w:proofErr w:type="gramEnd"/>
+      <w:r>
+        <w:t xml:space="preserve">*) AS </w:t>
+      </w:r>
+      <w:proofErr w:type="spellStart"/>
+      <w:r>
+        <w:t>total_cases</w:t>
+      </w:r>
+      <w:proofErr w:type="spellEnd"/>
+      <w:r>
+        <w:t xml:space="preserve">  </w:t>
+      </w:r>
+    </w:p>
+    <w:p>
+      <w:r>
+        <w:t xml:space="preserve">    FROM </w:t>
+      </w:r>
+      <w:proofErr w:type="spellStart"/>
+      <w:r>
+        <w:t>dawn.er_data</w:t>
+      </w:r>
+      <w:proofErr w:type="spellEnd"/>
+      <w:r>
+        <w:t xml:space="preserve"> </w:t>
+      </w:r>
+    </w:p>
+    <w:p>
+      <w:pPr>
+        <w:pStyle w:val="Caption"/>
+        <w:keepNext/>
+      </w:pPr>
+      <w:r>
+        <w:lastRenderedPageBreak/>
+        <w:t xml:space="preserve">Table </w:t>
+      </w:r>
+      <w:r>
+        <w:fldChar w:fldCharType="begin"/>
+      </w:r>
+      <w:r>
+        <w:instrText xml:space="preserve"> SEQ Table \* ARABIC </w:instrText>
+      </w:r>
+      <w:r>
+        <w:fldChar w:fldCharType="separate"/>
+      </w:r>
+      <w:r>
+        <w:rPr>
+          <w:noProof/>
+        </w:rPr>
+        <w:t>4</w:t>
+      </w:r>
+      <w:r>
+        <w:fldChar w:fldCharType="end"/>
+      </w:r>
+      <w:r>
+        <w:t xml:space="preserve">: </w:t>
+      </w:r>
+      <w:r>
+        <w:t xml:space="preserve">MySQL Output: </w:t>
+      </w:r>
+      <w:r>
+        <w:t>Total Cases per Drug Code</w:t>
+      </w:r>
+    </w:p>
+    <w:p>
+      <w:r>
+        <w:drawing>
+          <wp:inline distT="0" distB="0" distL="0" distR="0" wp14:anchorId="74E5E12A" wp14:editId="2CB52A6D">
+            <wp:extent cx="4143953" cy="7392432"/>
+            <wp:effectExtent l="0" t="0" r="9525" b="0"/>
+            <wp:docPr id="2128491559" name="Picture 1" descr="A screenshot of a table&#10;&#10;AI-generated content may be incorrect."/>
+            <wp:cNvGraphicFramePr>
+              <a:graphicFrameLocks xmlns:a="http://schemas.openxmlformats.org/drawingml/2006/main" noChangeAspect="1"/>
+            </wp:cNvGraphicFramePr>
+            <a:graphic xmlns:a="http://schemas.openxmlformats.org/drawingml/2006/main">
+              <a:graphicData uri="http://schemas.openxmlformats.org/drawingml/2006/picture">
+                <pic:pic xmlns:pic="http://schemas.openxmlformats.org/drawingml/2006/picture">
+                  <pic:nvPicPr>
+                    <pic:cNvPr id="2128491559" name="Picture 1" descr="A screenshot of a table&#10;&#10;AI-generated content may be incorrect."/>
+                    <pic:cNvPicPr/>
+                  </pic:nvPicPr>
+                  <pic:blipFill>
+                    <a:blip r:embed="rId14"/>
+                    <a:stretch>
+                      <a:fillRect/>
+                    </a:stretch>
+                  </pic:blipFill>
+                  <pic:spPr>
+                    <a:xfrm>
+                      <a:off x="0" y="0"/>
+                      <a:ext cx="4143953" cy="7392432"/>
+                    </a:xfrm>
+                    <a:prstGeom prst="rect">
+                      <a:avLst/>
+                    </a:prstGeom>
+                  </pic:spPr>
+                </pic:pic>
+              </a:graphicData>
+            </a:graphic>
+          </wp:inline>
+        </w:drawing>
+      </w:r>
+    </w:p>
+    <w:p>
+      <w:r>
+        <w:t xml:space="preserve">    GROUP BY sdled_3_1</w:t>
+      </w:r>
+    </w:p>
+    <w:p>
+      <w:r>
+        <w:lastRenderedPageBreak/>
+        <w:t xml:space="preserve">    ORDER BY </w:t>
+      </w:r>
+      <w:proofErr w:type="spellStart"/>
+      <w:r>
+        <w:t>total_cases</w:t>
+      </w:r>
+      <w:proofErr w:type="spellEnd"/>
+      <w:r>
+        <w:t xml:space="preserve"> </w:t>
+      </w:r>
+      <w:proofErr w:type="gramStart"/>
+      <w:r>
+        <w:t>DESC;</w:t>
+      </w:r>
+      <w:proofErr w:type="gramEnd"/>
+      <w:r>
+        <w:t xml:space="preserve">  </w:t>
+      </w:r>
+    </w:p>
+    <w:p>
+      <w:r>
+        <w:t xml:space="preserve">END $$  </w:t>
+      </w:r>
+    </w:p>
+    <w:p>
+      <w:proofErr w:type="gramStart"/>
+      <w:r>
+        <w:t>DELIMITER ;</w:t>
+      </w:r>
+      <w:proofErr w:type="gramEnd"/>
+      <w:r>
+        <w:t xml:space="preserve">  </w:t>
+      </w:r>
+    </w:p>
+    <w:p/>
+    <w:p>
+      <w:r>
+        <w:t xml:space="preserve">CALL </w:t>
+      </w:r>
+      <w:proofErr w:type="spellStart"/>
+      <w:r>
+        <w:t>Get_Annual_Drug_Cases_Per_</w:t>
+      </w:r>
+      <w:proofErr w:type="gramStart"/>
+      <w:r>
+        <w:t>DrugCode</w:t>
+      </w:r>
+      <w:proofErr w:type="spellEnd"/>
+      <w:r>
+        <w:t>(</w:t>
+      </w:r>
+      <w:proofErr w:type="gramEnd"/>
+      <w:r>
+        <w:t>);</w:t>
+      </w:r>
+    </w:p>
+    <w:p>
+      <w:pPr>
+        <w:pStyle w:val="Heading1"/>
+      </w:pPr>
+      <w:r>
         <w:t>5. Visualizing Data with Power BI</w:t>
       </w:r>
     </w:p>
@@ -4216,6 +6403,9 @@
     </w:p>
     <w:p>
       <w:r>
+        <w:rPr>
+          <w:noProof/>
+        </w:rPr>
         <w:lastRenderedPageBreak/>
         <w:drawing>
           <wp:inline distT="0" distB="0" distL="0" distR="0" wp14:anchorId="4572552A" wp14:editId="384675CD">
@@ -4233,7 +6423,7 @@
                     <pic:cNvPicPr/>
                   </pic:nvPicPr>
                   <pic:blipFill>
-                    <a:blip r:embed="rId12"/>
+                    <a:blip r:embed="rId15"/>
                     <a:stretch>
                       <a:fillRect/>
                     </a:stretch>
@@ -4262,6 +6452,9 @@
     </w:p>
     <w:p>
       <w:r>
+        <w:rPr>
+          <w:noProof/>
+        </w:rPr>
         <w:drawing>
           <wp:inline distT="0" distB="0" distL="0" distR="0" wp14:anchorId="4A7E2E03" wp14:editId="31C97EA8">
             <wp:extent cx="5943600" cy="2232660"/>
@@ -4278,7 +6471,7 @@
                     <pic:cNvPicPr/>
                   </pic:nvPicPr>
                   <pic:blipFill>
-                    <a:blip r:embed="rId13"/>
+                    <a:blip r:embed="rId16"/>
                     <a:stretch>
                       <a:fillRect/>
                     </a:stretch>
@@ -4322,7 +6515,7 @@
       <w:r>
         <w:t xml:space="preserve">. Youth Risk Behavior Surveillance System (YRBSS). </w:t>
       </w:r>
-      <w:hyperlink r:id="rId14" w:history="1">
+      <w:hyperlink r:id="rId17" w:history="1">
         <w:r>
           <w:rPr>
             <w:rStyle w:val="Hyperlink"/>
@@ -4345,7 +6538,7 @@
       <w:r>
         <w:t xml:space="preserve"> [Dataset]. Inter-university Consortium for Political and Social Research. </w:t>
       </w:r>
-      <w:hyperlink r:id="rId15" w:history="1">
+      <w:hyperlink r:id="rId18" w:history="1">
         <w:r>
           <w:rPr>
             <w:rStyle w:val="Hyperlink"/>
@@ -4368,7 +6561,7 @@
       <w:r>
         <w:t xml:space="preserve"> [Dataset]. Inter-university Consortium for Political and Social Research. </w:t>
       </w:r>
-      <w:hyperlink r:id="rId16" w:history="1">
+      <w:hyperlink r:id="rId19" w:history="1">
         <w:r>
           <w:rPr>
             <w:rStyle w:val="Hyperlink"/>
@@ -4417,7 +6610,7 @@
       </w:r>
     </w:p>
     <w:p>
-      <w:hyperlink r:id="rId17" w:history="1">
+      <w:hyperlink r:id="rId20" w:history="1">
         <w:r>
           <w:rPr>
             <w:rStyle w:val="Hyperlink"/>
@@ -5944,6 +8137,163 @@
       </w:r>
     </w:p>
     <w:p>
+      <w:r>
+        <w:t>Error Code: 1059. Identifier name 'Interventions_Total_Individuals_Any_Struct_Int_with_settings_AllInTx' is too long</w:t>
+      </w:r>
+    </w:p>
+    <w:p/>
+    <w:p/>
+    <w:p>
+      <w:pPr>
+        <w:pStyle w:val="Heading3"/>
+      </w:pPr>
+      <w:r>
+        <w:t>ATTEMPTED AIRFLOW ON AZURE DATA FACTORY / MS FABRIC</w:t>
+      </w:r>
+    </w:p>
+    <w:p>
+      <w:proofErr w:type="spellStart"/>
+      <w:r>
+        <w:t>AirFlow</w:t>
+      </w:r>
+      <w:proofErr w:type="spellEnd"/>
+      <w:r>
+        <w:t xml:space="preserve"> on Azure Data Factory</w:t>
+      </w:r>
+    </w:p>
+    <w:p>
+      <w:r>
+        <w:lastRenderedPageBreak/>
+        <w:drawing>
+          <wp:inline distT="0" distB="0" distL="0" distR="0" wp14:anchorId="69610761" wp14:editId="4A651364">
+            <wp:extent cx="5943600" cy="3761105"/>
+            <wp:effectExtent l="0" t="0" r="0" b="0"/>
+            <wp:docPr id="1184544898" name="Picture 1" descr="A screenshot of a computer&#10;&#10;AI-generated content may be incorrect."/>
+            <wp:cNvGraphicFramePr>
+              <a:graphicFrameLocks xmlns:a="http://schemas.openxmlformats.org/drawingml/2006/main" noChangeAspect="1"/>
+            </wp:cNvGraphicFramePr>
+            <a:graphic xmlns:a="http://schemas.openxmlformats.org/drawingml/2006/main">
+              <a:graphicData uri="http://schemas.openxmlformats.org/drawingml/2006/picture">
+                <pic:pic xmlns:pic="http://schemas.openxmlformats.org/drawingml/2006/picture">
+                  <pic:nvPicPr>
+                    <pic:cNvPr id="1184544898" name="Picture 1" descr="A screenshot of a computer&#10;&#10;AI-generated content may be incorrect."/>
+                    <pic:cNvPicPr/>
+                  </pic:nvPicPr>
+                  <pic:blipFill>
+                    <a:blip r:embed="rId21"/>
+                    <a:stretch>
+                      <a:fillRect/>
+                    </a:stretch>
+                  </pic:blipFill>
+                  <pic:spPr>
+                    <a:xfrm>
+                      <a:off x="0" y="0"/>
+                      <a:ext cx="5943600" cy="3761105"/>
+                    </a:xfrm>
+                    <a:prstGeom prst="rect">
+                      <a:avLst/>
+                    </a:prstGeom>
+                  </pic:spPr>
+                </pic:pic>
+              </a:graphicData>
+            </a:graphic>
+          </wp:inline>
+        </w:drawing>
+      </w:r>
+    </w:p>
+    <w:p>
+      <w:r>
+        <w:t xml:space="preserve">Airflow Environment migrated to MS Fabric, beta testers only, </w:t>
+      </w:r>
+    </w:p>
+    <w:p/>
+    <w:p>
+      <w:r>
+        <w:t xml:space="preserve">Airflow on Azure Virtual Machine?  </w:t>
+      </w:r>
+    </w:p>
+    <w:p>
+      <w:r>
+        <w:lastRenderedPageBreak/>
+        <w:drawing>
+          <wp:inline distT="0" distB="0" distL="0" distR="0" wp14:anchorId="22A5C689" wp14:editId="4CBE3C20">
+            <wp:extent cx="5943600" cy="5398770"/>
+            <wp:effectExtent l="0" t="0" r="0" b="0"/>
+            <wp:docPr id="249847676" name="Picture 1" descr="A screenshot of a computer&#10;&#10;AI-generated content may be incorrect."/>
+            <wp:cNvGraphicFramePr>
+              <a:graphicFrameLocks xmlns:a="http://schemas.openxmlformats.org/drawingml/2006/main" noChangeAspect="1"/>
+            </wp:cNvGraphicFramePr>
+            <a:graphic xmlns:a="http://schemas.openxmlformats.org/drawingml/2006/main">
+              <a:graphicData uri="http://schemas.openxmlformats.org/drawingml/2006/picture">
+                <pic:pic xmlns:pic="http://schemas.openxmlformats.org/drawingml/2006/picture">
+                  <pic:nvPicPr>
+                    <pic:cNvPr id="249847676" name="Picture 1" descr="A screenshot of a computer&#10;&#10;AI-generated content may be incorrect."/>
+                    <pic:cNvPicPr/>
+                  </pic:nvPicPr>
+                  <pic:blipFill>
+                    <a:blip r:embed="rId22"/>
+                    <a:stretch>
+                      <a:fillRect/>
+                    </a:stretch>
+                  </pic:blipFill>
+                  <pic:spPr>
+                    <a:xfrm>
+                      <a:off x="0" y="0"/>
+                      <a:ext cx="5943600" cy="5398770"/>
+                    </a:xfrm>
+                    <a:prstGeom prst="rect">
+                      <a:avLst/>
+                    </a:prstGeom>
+                  </pic:spPr>
+                </pic:pic>
+              </a:graphicData>
+            </a:graphic>
+          </wp:inline>
+        </w:drawing>
+      </w:r>
+    </w:p>
+    <w:p>
+      <w:r>
+        <w:lastRenderedPageBreak/>
+        <w:drawing>
+          <wp:inline distT="0" distB="0" distL="0" distR="0" wp14:anchorId="391586F8" wp14:editId="09E7AECA">
+            <wp:extent cx="5943600" cy="3555365"/>
+            <wp:effectExtent l="0" t="0" r="0" b="0"/>
+            <wp:docPr id="2044088218" name="Picture 1" descr="A screenshot of a computer&#10;&#10;AI-generated content may be incorrect."/>
+            <wp:cNvGraphicFramePr>
+              <a:graphicFrameLocks xmlns:a="http://schemas.openxmlformats.org/drawingml/2006/main" noChangeAspect="1"/>
+            </wp:cNvGraphicFramePr>
+            <a:graphic xmlns:a="http://schemas.openxmlformats.org/drawingml/2006/main">
+              <a:graphicData uri="http://schemas.openxmlformats.org/drawingml/2006/picture">
+                <pic:pic xmlns:pic="http://schemas.openxmlformats.org/drawingml/2006/picture">
+                  <pic:nvPicPr>
+                    <pic:cNvPr id="2044088218" name="Picture 1" descr="A screenshot of a computer&#10;&#10;AI-generated content may be incorrect."/>
+                    <pic:cNvPicPr/>
+                  </pic:nvPicPr>
+                  <pic:blipFill>
+                    <a:blip r:embed="rId23"/>
+                    <a:stretch>
+                      <a:fillRect/>
+                    </a:stretch>
+                  </pic:blipFill>
+                  <pic:spPr>
+                    <a:xfrm>
+                      <a:off x="0" y="0"/>
+                      <a:ext cx="5943600" cy="3555365"/>
+                    </a:xfrm>
+                    <a:prstGeom prst="rect">
+                      <a:avLst/>
+                    </a:prstGeom>
+                  </pic:spPr>
+                </pic:pic>
+              </a:graphicData>
+            </a:graphic>
+          </wp:inline>
+        </w:drawing>
+      </w:r>
+    </w:p>
+    <w:p/>
+    <w:p>
       <w:pPr>
         <w:rPr>
           <w:b/>
@@ -5951,7 +8301,15 @@
         </w:rPr>
       </w:pPr>
       <w:r>
-        <w:t>Error Code: 1059. Identifier name 'Interventions_Total_Individuals_Any_Struct_Int_with_settings_AllInTx' is too long</w:t>
+        <w:t xml:space="preserve">If I were to successfully run AIRFLOW on Azure or another host </w:t>
+      </w:r>
+      <w:proofErr w:type="gramStart"/>
+      <w:r>
+        <w:t>machine,  I</w:t>
+      </w:r>
+      <w:proofErr w:type="gramEnd"/>
+      <w:r>
+        <w:t xml:space="preserve"> would use it to automate the</w:t>
       </w:r>
     </w:p>
     <w:sectPr>
@@ -6535,7 +8893,6 @@
     <w:next w:val="Normal"/>
     <w:link w:val="Heading3Char"/>
     <w:uiPriority w:val="9"/>
-    <w:semiHidden/>
     <w:unhideWhenUsed/>
     <w:qFormat/>
     <w:rsid w:val="001F5789"/>
@@ -6687,7 +9044,6 @@
   <w:style w:type="character" w:default="1" w:styleId="DefaultParagraphFont">
     <w:name w:val="Default Paragraph Font"/>
     <w:uiPriority w:val="1"/>
-    <w:semiHidden/>
     <w:unhideWhenUsed/>
   </w:style>
   <w:style w:type="table" w:default="1" w:styleId="TableNormal">
@@ -6742,7 +9098,6 @@
     <w:basedOn w:val="DefaultParagraphFont"/>
     <w:link w:val="Heading3"/>
     <w:uiPriority w:val="9"/>
-    <w:semiHidden/>
     <w:rsid w:val="001F5789"/>
     <w:rPr>
       <w:rFonts w:eastAsiaTheme="majorEastAsia" w:cstheme="majorBidi"/>

</xml_diff>